<commit_message>
- added api function waitForImage to the list on the left - update of user documentation - fixed a bug which caused to not show rectangle while selecting a fragment of the screen - optimized removing unnecessary sleep before waitForImage()
</commit_message>
<xml_diff>
--- a/Doc/user_doc.docx
+++ b/Doc/user_doc.docx
@@ -324,7 +324,7 @@
         </w:rPr>
         <w:fldChar w:fldCharType="separate"/>
       </w:r>
-      <w:hyperlink w:anchor="_Toc335084471" w:history="1">
+      <w:hyperlink w:anchor="_Toc340174027" w:history="1">
         <w:r>
           <w:rPr>
             <w:rStyle w:val="Hipercze"/>
@@ -373,7 +373,7 @@
             <w:noProof/>
             <w:webHidden/>
           </w:rPr>
-          <w:instrText xml:space="preserve"> PAGEREF _Toc335084471 \h </w:instrText>
+          <w:instrText xml:space="preserve"> PAGEREF _Toc340174027 \h </w:instrText>
         </w:r>
         <w:r>
           <w:rPr>
@@ -422,7 +422,7 @@
           <w:lang w:eastAsia="pl-PL"/>
         </w:rPr>
       </w:pPr>
-      <w:hyperlink w:anchor="_Toc335084472" w:history="1">
+      <w:hyperlink w:anchor="_Toc340174028" w:history="1">
         <w:r>
           <w:rPr>
             <w:rStyle w:val="Hipercze"/>
@@ -471,7 +471,7 @@
             <w:noProof/>
             <w:webHidden/>
           </w:rPr>
-          <w:instrText xml:space="preserve"> PAGEREF _Toc335084472 \h </w:instrText>
+          <w:instrText xml:space="preserve"> PAGEREF _Toc340174028 \h </w:instrText>
         </w:r>
         <w:r>
           <w:rPr>
@@ -518,7 +518,7 @@
           <w:lang w:eastAsia="pl-PL"/>
         </w:rPr>
       </w:pPr>
-      <w:hyperlink w:anchor="_Toc335084473" w:history="1">
+      <w:hyperlink w:anchor="_Toc340174029" w:history="1">
         <w:r>
           <w:rPr>
             <w:rStyle w:val="Hipercze"/>
@@ -565,7 +565,7 @@
             <w:noProof/>
             <w:webHidden/>
           </w:rPr>
-          <w:instrText xml:space="preserve"> PAGEREF _Toc335084473 \h </w:instrText>
+          <w:instrText xml:space="preserve"> PAGEREF _Toc340174029 \h </w:instrText>
         </w:r>
         <w:r>
           <w:rPr>
@@ -612,7 +612,7 @@
           <w:lang w:eastAsia="pl-PL"/>
         </w:rPr>
       </w:pPr>
-      <w:hyperlink w:anchor="_Toc335084474" w:history="1">
+      <w:hyperlink w:anchor="_Toc340174030" w:history="1">
         <w:r>
           <w:rPr>
             <w:rStyle w:val="Hipercze"/>
@@ -659,7 +659,7 @@
             <w:noProof/>
             <w:webHidden/>
           </w:rPr>
-          <w:instrText xml:space="preserve"> PAGEREF _Toc335084474 \h </w:instrText>
+          <w:instrText xml:space="preserve"> PAGEREF _Toc340174030 \h </w:instrText>
         </w:r>
         <w:r>
           <w:rPr>
@@ -706,7 +706,7 @@
           <w:lang w:eastAsia="pl-PL"/>
         </w:rPr>
       </w:pPr>
-      <w:hyperlink w:anchor="_Toc335084475" w:history="1">
+      <w:hyperlink w:anchor="_Toc340174031" w:history="1">
         <w:r>
           <w:rPr>
             <w:rStyle w:val="Hipercze"/>
@@ -753,7 +753,7 @@
             <w:noProof/>
             <w:webHidden/>
           </w:rPr>
-          <w:instrText xml:space="preserve"> PAGEREF _Toc335084475 \h </w:instrText>
+          <w:instrText xml:space="preserve"> PAGEREF _Toc340174031 \h </w:instrText>
         </w:r>
         <w:r>
           <w:rPr>
@@ -800,7 +800,7 @@
           <w:lang w:eastAsia="pl-PL"/>
         </w:rPr>
       </w:pPr>
-      <w:hyperlink w:anchor="_Toc335084476" w:history="1">
+      <w:hyperlink w:anchor="_Toc340174032" w:history="1">
         <w:r>
           <w:rPr>
             <w:rStyle w:val="Hipercze"/>
@@ -847,7 +847,7 @@
             <w:noProof/>
             <w:webHidden/>
           </w:rPr>
-          <w:instrText xml:space="preserve"> PAGEREF _Toc335084476 \h </w:instrText>
+          <w:instrText xml:space="preserve"> PAGEREF _Toc340174032 \h </w:instrText>
         </w:r>
         <w:r>
           <w:rPr>
@@ -895,7 +895,7 @@
           <w:lang w:eastAsia="pl-PL"/>
         </w:rPr>
       </w:pPr>
-      <w:hyperlink w:anchor="_Toc335084477" w:history="1">
+      <w:hyperlink w:anchor="_Toc340174033" w:history="1">
         <w:r>
           <w:rPr>
             <w:rStyle w:val="Hipercze"/>
@@ -943,7 +943,7 @@
             <w:noProof/>
             <w:webHidden/>
           </w:rPr>
-          <w:instrText xml:space="preserve"> PAGEREF _Toc335084477 \h </w:instrText>
+          <w:instrText xml:space="preserve"> PAGEREF _Toc340174033 \h </w:instrText>
         </w:r>
         <w:r>
           <w:rPr>
@@ -991,7 +991,7 @@
           <w:lang w:eastAsia="pl-PL"/>
         </w:rPr>
       </w:pPr>
-      <w:hyperlink w:anchor="_Toc335084478" w:history="1">
+      <w:hyperlink w:anchor="_Toc340174034" w:history="1">
         <w:r>
           <w:rPr>
             <w:rStyle w:val="Hipercze"/>
@@ -1039,7 +1039,7 @@
             <w:noProof/>
             <w:webHidden/>
           </w:rPr>
-          <w:instrText xml:space="preserve"> PAGEREF _Toc335084478 \h </w:instrText>
+          <w:instrText xml:space="preserve"> PAGEREF _Toc340174034 \h </w:instrText>
         </w:r>
         <w:r>
           <w:rPr>
@@ -1086,7 +1086,7 @@
           <w:lang w:eastAsia="pl-PL"/>
         </w:rPr>
       </w:pPr>
-      <w:hyperlink w:anchor="_Toc335084479" w:history="1">
+      <w:hyperlink w:anchor="_Toc340174035" w:history="1">
         <w:r>
           <w:rPr>
             <w:rStyle w:val="Hipercze"/>
@@ -1133,7 +1133,7 @@
             <w:noProof/>
             <w:webHidden/>
           </w:rPr>
-          <w:instrText xml:space="preserve"> PAGEREF _Toc335084479 \h </w:instrText>
+          <w:instrText xml:space="preserve"> PAGEREF _Toc340174035 \h </w:instrText>
         </w:r>
         <w:r>
           <w:rPr>
@@ -1181,7 +1181,7 @@
           <w:lang w:eastAsia="pl-PL"/>
         </w:rPr>
       </w:pPr>
-      <w:hyperlink w:anchor="_Toc335084480" w:history="1">
+      <w:hyperlink w:anchor="_Toc340174036" w:history="1">
         <w:r>
           <w:rPr>
             <w:rStyle w:val="Hipercze"/>
@@ -1229,7 +1229,7 @@
             <w:noProof/>
             <w:webHidden/>
           </w:rPr>
-          <w:instrText xml:space="preserve"> PAGEREF _Toc335084480 \h </w:instrText>
+          <w:instrText xml:space="preserve"> PAGEREF _Toc340174036 \h </w:instrText>
         </w:r>
         <w:r>
           <w:rPr>
@@ -1277,7 +1277,7 @@
           <w:lang w:eastAsia="pl-PL"/>
         </w:rPr>
       </w:pPr>
-      <w:hyperlink w:anchor="_Toc335084481" w:history="1">
+      <w:hyperlink w:anchor="_Toc340174037" w:history="1">
         <w:r>
           <w:rPr>
             <w:rStyle w:val="Hipercze"/>
@@ -1325,7 +1325,7 @@
             <w:noProof/>
             <w:webHidden/>
           </w:rPr>
-          <w:instrText xml:space="preserve"> PAGEREF _Toc335084481 \h </w:instrText>
+          <w:instrText xml:space="preserve"> PAGEREF _Toc340174037 \h </w:instrText>
         </w:r>
         <w:r>
           <w:rPr>
@@ -1372,7 +1372,7 @@
           <w:lang w:eastAsia="pl-PL"/>
         </w:rPr>
       </w:pPr>
-      <w:hyperlink w:anchor="_Toc335084482" w:history="1">
+      <w:hyperlink w:anchor="_Toc340174038" w:history="1">
         <w:r>
           <w:rPr>
             <w:rStyle w:val="Hipercze"/>
@@ -1419,7 +1419,7 @@
             <w:noProof/>
             <w:webHidden/>
           </w:rPr>
-          <w:instrText xml:space="preserve"> PAGEREF _Toc335084482 \h </w:instrText>
+          <w:instrText xml:space="preserve"> PAGEREF _Toc340174038 \h </w:instrText>
         </w:r>
         <w:r>
           <w:rPr>
@@ -1466,7 +1466,7 @@
           <w:lang w:eastAsia="pl-PL"/>
         </w:rPr>
       </w:pPr>
-      <w:hyperlink w:anchor="_Toc335084483" w:history="1">
+      <w:hyperlink w:anchor="_Toc340174039" w:history="1">
         <w:r>
           <w:rPr>
             <w:rStyle w:val="Hipercze"/>
@@ -1492,6 +1492,100 @@
             <w:rFonts w:ascii="Adobe Caslon Pro" w:hAnsi="Adobe Caslon Pro"/>
             <w:noProof/>
           </w:rPr>
+          <w:t>Stan ekranu</w:t>
+        </w:r>
+        <w:r>
+          <w:rPr>
+            <w:noProof/>
+            <w:webHidden/>
+          </w:rPr>
+          <w:tab/>
+        </w:r>
+        <w:r>
+          <w:rPr>
+            <w:noProof/>
+            <w:webHidden/>
+          </w:rPr>
+          <w:fldChar w:fldCharType="begin"/>
+        </w:r>
+        <w:r>
+          <w:rPr>
+            <w:noProof/>
+            <w:webHidden/>
+          </w:rPr>
+          <w:instrText xml:space="preserve"> PAGEREF _Toc340174039 \h </w:instrText>
+        </w:r>
+        <w:r>
+          <w:rPr>
+            <w:noProof/>
+            <w:webHidden/>
+          </w:rPr>
+        </w:r>
+        <w:r>
+          <w:rPr>
+            <w:noProof/>
+            <w:webHidden/>
+          </w:rPr>
+          <w:fldChar w:fldCharType="separate"/>
+        </w:r>
+        <w:r>
+          <w:rPr>
+            <w:noProof/>
+            <w:webHidden/>
+          </w:rPr>
+          <w:t>10</w:t>
+        </w:r>
+        <w:r>
+          <w:rPr>
+            <w:noProof/>
+            <w:webHidden/>
+          </w:rPr>
+          <w:fldChar w:fldCharType="end"/>
+        </w:r>
+      </w:hyperlink>
+    </w:p>
+    <w:p>
+      <w:pPr>
+        <w:pStyle w:val="Spistreci2"/>
+        <w:tabs>
+          <w:tab w:val="left" w:pos="880"/>
+          <w:tab w:val="right" w:leader="dot" w:pos="9062"/>
+        </w:tabs>
+        <w:rPr>
+          <w:rFonts w:eastAsiaTheme="minorEastAsia" w:cstheme="minorBidi"/>
+          <w:smallCaps w:val="0"/>
+          <w:noProof/>
+          <w:sz w:val="22"/>
+          <w:szCs w:val="22"/>
+          <w:lang w:eastAsia="pl-PL"/>
+        </w:rPr>
+      </w:pPr>
+      <w:hyperlink w:anchor="_Toc340174040" w:history="1">
+        <w:r>
+          <w:rPr>
+            <w:rStyle w:val="Hipercze"/>
+            <w:rFonts w:ascii="Adobe Caslon Pro" w:hAnsi="Adobe Caslon Pro"/>
+            <w:noProof/>
+          </w:rPr>
+          <w:t>2.8.</w:t>
+        </w:r>
+        <w:r>
+          <w:rPr>
+            <w:rFonts w:eastAsiaTheme="minorEastAsia" w:cstheme="minorBidi"/>
+            <w:smallCaps w:val="0"/>
+            <w:noProof/>
+            <w:sz w:val="22"/>
+            <w:szCs w:val="22"/>
+            <w:lang w:eastAsia="pl-PL"/>
+          </w:rPr>
+          <w:tab/>
+        </w:r>
+        <w:r>
+          <w:rPr>
+            <w:rStyle w:val="Hipercze"/>
+            <w:rFonts w:ascii="Adobe Caslon Pro" w:hAnsi="Adobe Caslon Pro"/>
+            <w:noProof/>
+          </w:rPr>
           <w:t>Omówienie przykładu</w:t>
         </w:r>
         <w:r>
@@ -1513,7 +1607,7 @@
             <w:noProof/>
             <w:webHidden/>
           </w:rPr>
-          <w:instrText xml:space="preserve"> PAGEREF _Toc335084483 \h </w:instrText>
+          <w:instrText xml:space="preserve"> PAGEREF _Toc340174040 \h </w:instrText>
         </w:r>
         <w:r>
           <w:rPr>
@@ -1562,7 +1656,7 @@
           <w:lang w:eastAsia="pl-PL"/>
         </w:rPr>
       </w:pPr>
-      <w:hyperlink w:anchor="_Toc335084484" w:history="1">
+      <w:hyperlink w:anchor="_Toc340174041" w:history="1">
         <w:r>
           <w:rPr>
             <w:rStyle w:val="Hipercze"/>
@@ -1611,7 +1705,7 @@
             <w:noProof/>
             <w:webHidden/>
           </w:rPr>
-          <w:instrText xml:space="preserve"> PAGEREF _Toc335084484 \h </w:instrText>
+          <w:instrText xml:space="preserve"> PAGEREF _Toc340174041 \h </w:instrText>
         </w:r>
         <w:r>
           <w:rPr>
@@ -1631,7 +1725,7 @@
             <w:noProof/>
             <w:webHidden/>
           </w:rPr>
-          <w:t>11</w:t>
+          <w:t>12</w:t>
         </w:r>
         <w:r>
           <w:rPr>
@@ -1658,7 +1752,7 @@
           <w:lang w:eastAsia="pl-PL"/>
         </w:rPr>
       </w:pPr>
-      <w:hyperlink w:anchor="_Toc335084485" w:history="1">
+      <w:hyperlink w:anchor="_Toc340174042" w:history="1">
         <w:r>
           <w:rPr>
             <w:rStyle w:val="Hipercze"/>
@@ -1705,7 +1799,7 @@
             <w:noProof/>
             <w:webHidden/>
           </w:rPr>
-          <w:instrText xml:space="preserve"> PAGEREF _Toc335084485 \h </w:instrText>
+          <w:instrText xml:space="preserve"> PAGEREF _Toc340174042 \h </w:instrText>
         </w:r>
         <w:r>
           <w:rPr>
@@ -1753,7 +1847,7 @@
           <w:lang w:eastAsia="pl-PL"/>
         </w:rPr>
       </w:pPr>
-      <w:hyperlink w:anchor="_Toc335084486" w:history="1">
+      <w:hyperlink w:anchor="_Toc340174043" w:history="1">
         <w:r>
           <w:rPr>
             <w:rStyle w:val="Hipercze"/>
@@ -1801,7 +1895,7 @@
             <w:noProof/>
             <w:webHidden/>
           </w:rPr>
-          <w:instrText xml:space="preserve"> PAGEREF _Toc335084486 \h </w:instrText>
+          <w:instrText xml:space="preserve"> PAGEREF _Toc340174043 \h </w:instrText>
         </w:r>
         <w:r>
           <w:rPr>
@@ -1848,7 +1942,7 @@
           <w:lang w:eastAsia="pl-PL"/>
         </w:rPr>
       </w:pPr>
-      <w:hyperlink w:anchor="_Toc335084487" w:history="1">
+      <w:hyperlink w:anchor="_Toc340174044" w:history="1">
         <w:r>
           <w:rPr>
             <w:rStyle w:val="Hipercze"/>
@@ -1895,7 +1989,7 @@
             <w:noProof/>
             <w:webHidden/>
           </w:rPr>
-          <w:instrText xml:space="preserve"> PAGEREF _Toc335084487 \h </w:instrText>
+          <w:instrText xml:space="preserve"> PAGEREF _Toc340174044 \h </w:instrText>
         </w:r>
         <w:r>
           <w:rPr>
@@ -1942,7 +2036,7 @@
           <w:lang w:eastAsia="pl-PL"/>
         </w:rPr>
       </w:pPr>
-      <w:hyperlink w:anchor="_Toc335084488" w:history="1">
+      <w:hyperlink w:anchor="_Toc340174045" w:history="1">
         <w:r>
           <w:rPr>
             <w:rStyle w:val="Hipercze"/>
@@ -1989,7 +2083,7 @@
             <w:noProof/>
             <w:webHidden/>
           </w:rPr>
-          <w:instrText xml:space="preserve"> PAGEREF _Toc335084488 \h </w:instrText>
+          <w:instrText xml:space="preserve"> PAGEREF _Toc340174045 \h </w:instrText>
         </w:r>
         <w:r>
           <w:rPr>
@@ -2009,7 +2103,7 @@
             <w:noProof/>
             <w:webHidden/>
           </w:rPr>
-          <w:t>13</w:t>
+          <w:t>14</w:t>
         </w:r>
         <w:r>
           <w:rPr>
@@ -2036,7 +2130,7 @@
           <w:lang w:eastAsia="pl-PL"/>
         </w:rPr>
       </w:pPr>
-      <w:hyperlink w:anchor="_Toc335084489" w:history="1">
+      <w:hyperlink w:anchor="_Toc340174046" w:history="1">
         <w:r>
           <w:rPr>
             <w:rStyle w:val="Hipercze"/>
@@ -2083,7 +2177,7 @@
             <w:noProof/>
             <w:webHidden/>
           </w:rPr>
-          <w:instrText xml:space="preserve"> PAGEREF _Toc335084489 \h </w:instrText>
+          <w:instrText xml:space="preserve"> PAGEREF _Toc340174046 \h </w:instrText>
         </w:r>
         <w:r>
           <w:rPr>
@@ -2130,7 +2224,7 @@
           <w:lang w:eastAsia="pl-PL"/>
         </w:rPr>
       </w:pPr>
-      <w:hyperlink w:anchor="_Toc335084490" w:history="1">
+      <w:hyperlink w:anchor="_Toc340174047" w:history="1">
         <w:r>
           <w:rPr>
             <w:rStyle w:val="Hipercze"/>
@@ -2177,7 +2271,7 @@
             <w:noProof/>
             <w:webHidden/>
           </w:rPr>
-          <w:instrText xml:space="preserve"> PAGEREF _Toc335084490 \h </w:instrText>
+          <w:instrText xml:space="preserve"> PAGEREF _Toc340174047 \h </w:instrText>
         </w:r>
         <w:r>
           <w:rPr>
@@ -2224,7 +2318,7 @@
           <w:lang w:eastAsia="pl-PL"/>
         </w:rPr>
       </w:pPr>
-      <w:hyperlink w:anchor="_Toc335084491" w:history="1">
+      <w:hyperlink w:anchor="_Toc340174048" w:history="1">
         <w:r>
           <w:rPr>
             <w:rStyle w:val="Hipercze"/>
@@ -2271,7 +2365,7 @@
             <w:noProof/>
             <w:webHidden/>
           </w:rPr>
-          <w:instrText xml:space="preserve"> PAGEREF _Toc335084491 \h </w:instrText>
+          <w:instrText xml:space="preserve"> PAGEREF _Toc340174048 \h </w:instrText>
         </w:r>
         <w:r>
           <w:rPr>
@@ -2318,7 +2412,7 @@
           <w:lang w:eastAsia="pl-PL"/>
         </w:rPr>
       </w:pPr>
-      <w:hyperlink w:anchor="_Toc335084492" w:history="1">
+      <w:hyperlink w:anchor="_Toc340174049" w:history="1">
         <w:r>
           <w:rPr>
             <w:rStyle w:val="Hipercze"/>
@@ -2365,7 +2459,7 @@
             <w:noProof/>
             <w:webHidden/>
           </w:rPr>
-          <w:instrText xml:space="preserve"> PAGEREF _Toc335084492 \h </w:instrText>
+          <w:instrText xml:space="preserve"> PAGEREF _Toc340174049 \h </w:instrText>
         </w:r>
         <w:r>
           <w:rPr>
@@ -2414,7 +2508,7 @@
           <w:lang w:eastAsia="pl-PL"/>
         </w:rPr>
       </w:pPr>
-      <w:hyperlink w:anchor="_Toc335084493" w:history="1">
+      <w:hyperlink w:anchor="_Toc340174050" w:history="1">
         <w:r>
           <w:rPr>
             <w:rStyle w:val="Hipercze"/>
@@ -2463,7 +2557,7 @@
             <w:noProof/>
             <w:webHidden/>
           </w:rPr>
-          <w:instrText xml:space="preserve"> PAGEREF _Toc335084493 \h </w:instrText>
+          <w:instrText xml:space="preserve"> PAGEREF _Toc340174050 \h </w:instrText>
         </w:r>
         <w:r>
           <w:rPr>
@@ -2510,7 +2604,7 @@
           <w:lang w:eastAsia="pl-PL"/>
         </w:rPr>
       </w:pPr>
-      <w:hyperlink w:anchor="_Toc335084494" w:history="1">
+      <w:hyperlink w:anchor="_Toc340174051" w:history="1">
         <w:r>
           <w:rPr>
             <w:rStyle w:val="Hipercze"/>
@@ -2557,7 +2651,7 @@
             <w:noProof/>
             <w:webHidden/>
           </w:rPr>
-          <w:instrText xml:space="preserve"> PAGEREF _Toc335084494 \h </w:instrText>
+          <w:instrText xml:space="preserve"> PAGEREF _Toc340174051 \h </w:instrText>
         </w:r>
         <w:r>
           <w:rPr>
@@ -2604,7 +2698,7 @@
           <w:lang w:eastAsia="pl-PL"/>
         </w:rPr>
       </w:pPr>
-      <w:hyperlink w:anchor="_Toc335084495" w:history="1">
+      <w:hyperlink w:anchor="_Toc340174052" w:history="1">
         <w:r>
           <w:rPr>
             <w:rStyle w:val="Hipercze"/>
@@ -2651,7 +2745,7 @@
             <w:noProof/>
             <w:webHidden/>
           </w:rPr>
-          <w:instrText xml:space="preserve"> PAGEREF _Toc335084495 \h </w:instrText>
+          <w:instrText xml:space="preserve"> PAGEREF _Toc340174052 \h </w:instrText>
         </w:r>
         <w:r>
           <w:rPr>
@@ -2698,7 +2792,7 @@
           <w:lang w:eastAsia="pl-PL"/>
         </w:rPr>
       </w:pPr>
-      <w:hyperlink w:anchor="_Toc335084496" w:history="1">
+      <w:hyperlink w:anchor="_Toc340174053" w:history="1">
         <w:r>
           <w:rPr>
             <w:rStyle w:val="Hipercze"/>
@@ -2745,7 +2839,7 @@
             <w:noProof/>
             <w:webHidden/>
           </w:rPr>
-          <w:instrText xml:space="preserve"> PAGEREF _Toc335084496 \h </w:instrText>
+          <w:instrText xml:space="preserve"> PAGEREF _Toc340174053 \h </w:instrText>
         </w:r>
         <w:r>
           <w:rPr>
@@ -2765,7 +2859,7 @@
             <w:noProof/>
             <w:webHidden/>
           </w:rPr>
-          <w:t>16</w:t>
+          <w:t>17</w:t>
         </w:r>
         <w:r>
           <w:rPr>
@@ -2794,7 +2888,7 @@
           <w:lang w:eastAsia="pl-PL"/>
         </w:rPr>
       </w:pPr>
-      <w:hyperlink w:anchor="_Toc335084497" w:history="1">
+      <w:hyperlink w:anchor="_Toc340174054" w:history="1">
         <w:r>
           <w:rPr>
             <w:rStyle w:val="Hipercze"/>
@@ -2843,7 +2937,7 @@
             <w:noProof/>
             <w:webHidden/>
           </w:rPr>
-          <w:instrText xml:space="preserve"> PAGEREF _Toc335084497 \h </w:instrText>
+          <w:instrText xml:space="preserve"> PAGEREF _Toc340174054 \h </w:instrText>
         </w:r>
         <w:r>
           <w:rPr>
@@ -2890,7 +2984,7 @@
           <w:lang w:eastAsia="pl-PL"/>
         </w:rPr>
       </w:pPr>
-      <w:hyperlink w:anchor="_Toc335084498" w:history="1">
+      <w:hyperlink w:anchor="_Toc340174055" w:history="1">
         <w:r>
           <w:rPr>
             <w:rStyle w:val="Hipercze"/>
@@ -2937,7 +3031,7 @@
             <w:noProof/>
             <w:webHidden/>
           </w:rPr>
-          <w:instrText xml:space="preserve"> PAGEREF _Toc335084498 \h </w:instrText>
+          <w:instrText xml:space="preserve"> PAGEREF _Toc340174055 \h </w:instrText>
         </w:r>
         <w:r>
           <w:rPr>
@@ -2957,7 +3051,7 @@
             <w:noProof/>
             <w:webHidden/>
           </w:rPr>
-          <w:t>17</w:t>
+          <w:t>18</w:t>
         </w:r>
         <w:r>
           <w:rPr>
@@ -2984,7 +3078,7 @@
           <w:lang w:eastAsia="pl-PL"/>
         </w:rPr>
       </w:pPr>
-      <w:hyperlink w:anchor="_Toc335084499" w:history="1">
+      <w:hyperlink w:anchor="_Toc340174056" w:history="1">
         <w:r>
           <w:rPr>
             <w:rStyle w:val="Hipercze"/>
@@ -3031,7 +3125,7 @@
             <w:noProof/>
             <w:webHidden/>
           </w:rPr>
-          <w:instrText xml:space="preserve"> PAGEREF _Toc335084499 \h </w:instrText>
+          <w:instrText xml:space="preserve"> PAGEREF _Toc340174056 \h </w:instrText>
         </w:r>
         <w:r>
           <w:rPr>
@@ -3078,7 +3172,7 @@
           <w:lang w:eastAsia="pl-PL"/>
         </w:rPr>
       </w:pPr>
-      <w:hyperlink w:anchor="_Toc335084500" w:history="1">
+      <w:hyperlink w:anchor="_Toc340174057" w:history="1">
         <w:r>
           <w:rPr>
             <w:rStyle w:val="Hipercze"/>
@@ -3104,6 +3198,100 @@
             <w:rFonts w:ascii="Adobe Caslon Pro" w:hAnsi="Adobe Caslon Pro"/>
             <w:noProof/>
           </w:rPr>
+          <w:t>Pobieranie stanu ekranu</w:t>
+        </w:r>
+        <w:r>
+          <w:rPr>
+            <w:noProof/>
+            <w:webHidden/>
+          </w:rPr>
+          <w:tab/>
+        </w:r>
+        <w:r>
+          <w:rPr>
+            <w:noProof/>
+            <w:webHidden/>
+          </w:rPr>
+          <w:fldChar w:fldCharType="begin"/>
+        </w:r>
+        <w:r>
+          <w:rPr>
+            <w:noProof/>
+            <w:webHidden/>
+          </w:rPr>
+          <w:instrText xml:space="preserve"> PAGEREF _Toc340174057 \h </w:instrText>
+        </w:r>
+        <w:r>
+          <w:rPr>
+            <w:noProof/>
+            <w:webHidden/>
+          </w:rPr>
+        </w:r>
+        <w:r>
+          <w:rPr>
+            <w:noProof/>
+            <w:webHidden/>
+          </w:rPr>
+          <w:fldChar w:fldCharType="separate"/>
+        </w:r>
+        <w:r>
+          <w:rPr>
+            <w:noProof/>
+            <w:webHidden/>
+          </w:rPr>
+          <w:t>19</w:t>
+        </w:r>
+        <w:r>
+          <w:rPr>
+            <w:noProof/>
+            <w:webHidden/>
+          </w:rPr>
+          <w:fldChar w:fldCharType="end"/>
+        </w:r>
+      </w:hyperlink>
+    </w:p>
+    <w:p>
+      <w:pPr>
+        <w:pStyle w:val="Spistreci2"/>
+        <w:tabs>
+          <w:tab w:val="left" w:pos="880"/>
+          <w:tab w:val="right" w:leader="dot" w:pos="9062"/>
+        </w:tabs>
+        <w:rPr>
+          <w:rFonts w:eastAsiaTheme="minorEastAsia" w:cstheme="minorBidi"/>
+          <w:smallCaps w:val="0"/>
+          <w:noProof/>
+          <w:sz w:val="22"/>
+          <w:szCs w:val="22"/>
+          <w:lang w:eastAsia="pl-PL"/>
+        </w:rPr>
+      </w:pPr>
+      <w:hyperlink w:anchor="_Toc340174058" w:history="1">
+        <w:r>
+          <w:rPr>
+            <w:rStyle w:val="Hipercze"/>
+            <w:rFonts w:ascii="Adobe Caslon Pro" w:hAnsi="Adobe Caslon Pro"/>
+            <w:noProof/>
+          </w:rPr>
+          <w:t>5.4.</w:t>
+        </w:r>
+        <w:r>
+          <w:rPr>
+            <w:rFonts w:eastAsiaTheme="minorEastAsia" w:cstheme="minorBidi"/>
+            <w:smallCaps w:val="0"/>
+            <w:noProof/>
+            <w:sz w:val="22"/>
+            <w:szCs w:val="22"/>
+            <w:lang w:eastAsia="pl-PL"/>
+          </w:rPr>
+          <w:tab/>
+        </w:r>
+        <w:r>
+          <w:rPr>
+            <w:rStyle w:val="Hipercze"/>
+            <w:rFonts w:ascii="Adobe Caslon Pro" w:hAnsi="Adobe Caslon Pro"/>
+            <w:noProof/>
+          </w:rPr>
           <w:t>Zatrzymanie</w:t>
         </w:r>
         <w:r>
@@ -3125,7 +3313,7 @@
             <w:noProof/>
             <w:webHidden/>
           </w:rPr>
-          <w:instrText xml:space="preserve"> PAGEREF _Toc335084500 \h </w:instrText>
+          <w:instrText xml:space="preserve"> PAGEREF _Toc340174058 \h </w:instrText>
         </w:r>
         <w:r>
           <w:rPr>
@@ -3145,7 +3333,7 @@
             <w:noProof/>
             <w:webHidden/>
           </w:rPr>
-          <w:t>18</w:t>
+          <w:t>20</w:t>
         </w:r>
         <w:r>
           <w:rPr>
@@ -3171,6 +3359,7 @@
           <w:sz w:val="56"/>
           <w:szCs w:val="56"/>
         </w:rPr>
+        <w:lastRenderedPageBreak/>
         <w:fldChar w:fldCharType="end"/>
       </w:r>
     </w:p>
@@ -3188,14 +3377,13 @@
           <w:szCs w:val="72"/>
         </w:rPr>
       </w:pPr>
-      <w:bookmarkStart w:id="0" w:name="_Toc335084471"/>
+      <w:bookmarkStart w:id="0" w:name="_Toc340174027"/>
       <w:r>
         <w:rPr>
           <w:rFonts w:ascii="Adobe Caslon Pro" w:hAnsi="Adobe Caslon Pro"/>
           <w:sz w:val="72"/>
           <w:szCs w:val="72"/>
         </w:rPr>
-        <w:lastRenderedPageBreak/>
         <w:t>Wstę</w:t>
       </w:r>
       <w:r>
@@ -3460,7 +3648,7 @@
           <w:szCs w:val="72"/>
         </w:rPr>
       </w:pPr>
-      <w:bookmarkStart w:id="1" w:name="_Toc335084472"/>
+      <w:bookmarkStart w:id="1" w:name="_Toc340174028"/>
       <w:r>
         <w:rPr>
           <w:rFonts w:ascii="Adobe Caslon Pro" w:hAnsi="Adobe Caslon Pro"/>
@@ -3495,7 +3683,7 @@
           <w:sz w:val="24"/>
           <w:szCs w:val="24"/>
         </w:rPr>
-        <w:t>Dobry przykład może zastąpić tysiąc słów, zatem na</w:t>
+        <w:t>Na</w:t>
       </w:r>
       <w:r>
         <w:rPr>
@@ -3511,23 +3699,7 @@
           <w:sz w:val="24"/>
           <w:szCs w:val="24"/>
         </w:rPr>
-        <w:t xml:space="preserve"> przykładowego </w:t>
-      </w:r>
-      <w:r>
-        <w:rPr>
-          <w:rFonts w:ascii="Adobe Caslon Pro" w:hAnsi="Adobe Caslon Pro"/>
-          <w:sz w:val="24"/>
-          <w:szCs w:val="24"/>
-        </w:rPr>
-        <w:t>zdefiniowanego</w:t>
-      </w:r>
-      <w:r>
-        <w:rPr>
-          <w:rFonts w:ascii="Adobe Caslon Pro" w:hAnsi="Adobe Caslon Pro"/>
-          <w:sz w:val="24"/>
-          <w:szCs w:val="24"/>
-        </w:rPr>
-        <w:t xml:space="preserve"> zadania</w:t>
+        <w:t xml:space="preserve"> przykładowego zadania</w:t>
       </w:r>
       <w:r>
         <w:rPr>
@@ -3568,7 +3740,7 @@
           <w:szCs w:val="52"/>
         </w:rPr>
       </w:pPr>
-      <w:bookmarkStart w:id="2" w:name="_Toc335084473"/>
+      <w:bookmarkStart w:id="2" w:name="_Toc340174029"/>
       <w:r>
         <w:rPr>
           <w:rFonts w:ascii="Adobe Caslon Pro" w:hAnsi="Adobe Caslon Pro"/>
@@ -3684,47 +3856,111 @@
           <w:sz w:val="24"/>
           <w:szCs w:val="24"/>
         </w:rPr>
-        <w:t xml:space="preserve"> (lub nagrywania;</w:t>
-      </w:r>
-      <w:r>
-        <w:rPr>
-          <w:rFonts w:ascii="Adobe Caslon Pro" w:hAnsi="Adobe Caslon Pro"/>
-          <w:sz w:val="24"/>
-          <w:szCs w:val="24"/>
-        </w:rPr>
-        <w:t xml:space="preserve"> należy pamiętać, że aby nagrać nowy skrypt musimy najpierw utworzyć miejsce na nowy skrypt</w:t>
-      </w:r>
-      <w:r>
-        <w:rPr>
-          <w:rFonts w:ascii="Adobe Caslon Pro" w:hAnsi="Adobe Caslon Pro"/>
-          <w:sz w:val="24"/>
-          <w:szCs w:val="24"/>
-        </w:rPr>
-        <w:t>, ponieważ jest możliwość "dogrania" skryptu</w:t>
-      </w:r>
-      <w:r>
-        <w:rPr>
-          <w:rFonts w:ascii="Adobe Caslon Pro" w:hAnsi="Adobe Caslon Pro"/>
-          <w:sz w:val="24"/>
-          <w:szCs w:val="24"/>
-        </w:rPr>
-        <w:t xml:space="preserve"> do istniejącego</w:t>
-      </w:r>
-      <w:r>
-        <w:rPr>
-          <w:rFonts w:ascii="Adobe Caslon Pro" w:hAnsi="Adobe Caslon Pro"/>
-          <w:sz w:val="24"/>
-          <w:szCs w:val="24"/>
-        </w:rPr>
-        <w:t>)</w:t>
-      </w:r>
-      <w:r>
-        <w:rPr>
-          <w:rFonts w:ascii="Adobe Caslon Pro" w:hAnsi="Adobe Caslon Pro"/>
-          <w:sz w:val="24"/>
-          <w:szCs w:val="24"/>
-        </w:rPr>
-        <w:t xml:space="preserve"> skryptu.</w:t>
+        <w:t xml:space="preserve"> skryptu</w:t>
+      </w:r>
+      <w:r>
+        <w:rPr>
+          <w:rFonts w:ascii="Adobe Caslon Pro" w:hAnsi="Adobe Caslon Pro"/>
+          <w:sz w:val="24"/>
+          <w:szCs w:val="24"/>
+        </w:rPr>
+        <w:t xml:space="preserve"> </w:t>
+      </w:r>
+      <w:r>
+        <w:rPr>
+          <w:rFonts w:ascii="Adobe Caslon Pro" w:hAnsi="Adobe Caslon Pro"/>
+          <w:sz w:val="24"/>
+          <w:szCs w:val="24"/>
+        </w:rPr>
+        <w:t>lub nagrywania. N</w:t>
+      </w:r>
+      <w:r>
+        <w:rPr>
+          <w:rFonts w:ascii="Adobe Caslon Pro" w:hAnsi="Adobe Caslon Pro"/>
+          <w:sz w:val="24"/>
+          <w:szCs w:val="24"/>
+        </w:rPr>
+        <w:t xml:space="preserve">ależy pamiętać, że aby nagrać nowy skrypt musimy najpierw utworzyć </w:t>
+      </w:r>
+      <w:r>
+        <w:rPr>
+          <w:rFonts w:ascii="Adobe Caslon Pro" w:hAnsi="Adobe Caslon Pro"/>
+          <w:sz w:val="24"/>
+          <w:szCs w:val="24"/>
+        </w:rPr>
+        <w:t>na niego miejsce</w:t>
+      </w:r>
+      <w:r>
+        <w:rPr>
+          <w:rFonts w:ascii="Adobe Caslon Pro" w:hAnsi="Adobe Caslon Pro"/>
+          <w:sz w:val="24"/>
+          <w:szCs w:val="24"/>
+        </w:rPr>
+        <w:t xml:space="preserve">, ponieważ </w:t>
+      </w:r>
+      <w:r>
+        <w:rPr>
+          <w:rFonts w:ascii="Adobe Caslon Pro" w:hAnsi="Adobe Caslon Pro"/>
+          <w:sz w:val="24"/>
+          <w:szCs w:val="24"/>
+        </w:rPr>
+        <w:t>istnieje</w:t>
+      </w:r>
+      <w:r>
+        <w:rPr>
+          <w:rFonts w:ascii="Adobe Caslon Pro" w:hAnsi="Adobe Caslon Pro"/>
+          <w:sz w:val="24"/>
+          <w:szCs w:val="24"/>
+        </w:rPr>
+        <w:t xml:space="preserve"> możliwość "dogrania"</w:t>
+      </w:r>
+      <w:r>
+        <w:rPr>
+          <w:rFonts w:ascii="Adobe Caslon Pro" w:hAnsi="Adobe Caslon Pro"/>
+          <w:sz w:val="24"/>
+          <w:szCs w:val="24"/>
+        </w:rPr>
+        <w:t xml:space="preserve"> skryptu</w:t>
+      </w:r>
+      <w:r>
+        <w:rPr>
+          <w:rFonts w:ascii="Adobe Caslon Pro" w:hAnsi="Adobe Caslon Pro"/>
+          <w:sz w:val="24"/>
+          <w:szCs w:val="24"/>
+        </w:rPr>
+        <w:t xml:space="preserve"> </w:t>
+      </w:r>
+      <w:r>
+        <w:rPr>
+          <w:rFonts w:ascii="Adobe Caslon Pro" w:hAnsi="Adobe Caslon Pro"/>
+          <w:sz w:val="24"/>
+          <w:szCs w:val="24"/>
+        </w:rPr>
+        <w:t>- takie miejsce</w:t>
+      </w:r>
+      <w:r>
+        <w:rPr>
+          <w:rFonts w:ascii="Adobe Caslon Pro" w:hAnsi="Adobe Caslon Pro"/>
+          <w:sz w:val="24"/>
+          <w:szCs w:val="24"/>
+        </w:rPr>
+        <w:t xml:space="preserve"> moż</w:t>
+      </w:r>
+      <w:r>
+        <w:rPr>
+          <w:rFonts w:ascii="Adobe Caslon Pro" w:hAnsi="Adobe Caslon Pro"/>
+          <w:sz w:val="24"/>
+          <w:szCs w:val="24"/>
+        </w:rPr>
+        <w:t>emy utworzyć poprzez</w:t>
+      </w:r>
+      <w:r>
+        <w:rPr>
+          <w:rFonts w:ascii="Adobe Caslon Pro" w:hAnsi="Adobe Caslon Pro"/>
+          <w:sz w:val="24"/>
+          <w:szCs w:val="24"/>
+        </w:rPr>
+        <w:t xml:space="preserve"> utworzenie całkowicie nowego skryptu lub wybranie istniejące z listy.</w:t>
       </w:r>
     </w:p>
     <w:p>
@@ -4246,7 +4482,23 @@
           <w:szCs w:val="24"/>
         </w:rPr>
         <w:lastRenderedPageBreak/>
-        <w:t>Zauważmy, że do wybierania jakiejś opcji czy narzędzia generalnie korzystamy z klawiatury. Jest to tak zrobione z tego powodu, że każdy użytkownik może mieć</w:t>
+        <w:t>Zauważmy, że do wybierania jakiejś opcji czy narzędzia generalnie korzystamy z klawiatury. Jest to zrobione</w:t>
+      </w:r>
+      <w:r>
+        <w:rPr>
+          <w:rFonts w:ascii="Adobe Caslon Pro" w:hAnsi="Adobe Caslon Pro"/>
+          <w:sz w:val="24"/>
+          <w:szCs w:val="24"/>
+        </w:rPr>
+        <w:t xml:space="preserve"> w taki sposób</w:t>
+      </w:r>
+      <w:r>
+        <w:rPr>
+          <w:rFonts w:ascii="Adobe Caslon Pro" w:hAnsi="Adobe Caslon Pro"/>
+          <w:sz w:val="24"/>
+          <w:szCs w:val="24"/>
+        </w:rPr>
+        <w:t xml:space="preserve"> z tego powodu, że każdy użytkownik może mieć</w:t>
       </w:r>
       <w:r>
         <w:rPr>
@@ -4326,7 +4578,23 @@
           <w:sz w:val="24"/>
           <w:szCs w:val="24"/>
         </w:rPr>
-        <w:t>, zatem jawne użycie współrzędnych w funkcjach dla myszki mogło by nie zadziałać.</w:t>
+        <w:t>, zatem jawne użycie współrzędnych w funkcjach dla myszki mogło by nie zadziałać</w:t>
+      </w:r>
+      <w:r>
+        <w:rPr>
+          <w:rFonts w:ascii="Adobe Caslon Pro" w:hAnsi="Adobe Caslon Pro"/>
+          <w:sz w:val="24"/>
+          <w:szCs w:val="24"/>
+        </w:rPr>
+        <w:t xml:space="preserve"> w niektórych przypadkach</w:t>
+      </w:r>
+      <w:r>
+        <w:rPr>
+          <w:rFonts w:ascii="Adobe Caslon Pro" w:hAnsi="Adobe Caslon Pro"/>
+          <w:sz w:val="24"/>
+          <w:szCs w:val="24"/>
+        </w:rPr>
+        <w:t>.</w:t>
       </w:r>
     </w:p>
     <w:p>
@@ -4343,7 +4611,7 @@
           <w:szCs w:val="52"/>
         </w:rPr>
       </w:pPr>
-      <w:bookmarkStart w:id="3" w:name="_Toc335084474"/>
+      <w:bookmarkStart w:id="3" w:name="_Toc340174030"/>
       <w:r>
         <w:rPr>
           <w:rFonts w:ascii="Adobe Caslon Pro" w:hAnsi="Adobe Caslon Pro"/>
@@ -4372,7 +4640,47 @@
           <w:szCs w:val="24"/>
         </w:rPr>
         <w:tab/>
-        <w:t>Usuwanie skryptu wykonujemy  poprzez kliknięcie przycisku Remove w prawym górnym rogu listy ze skryptami. Należy mieć na uwadze to, że jeśli będziemy chcieli usunąć skrypt, który jest wykorzystywany przez jakąś akcję, zostaniemy o tym poinformowanie i zmuszeni do potwierdzenia.</w:t>
+        <w:t>Usuwanie skryptu wykonujemy  poprzez kliknięcie przycisku Remove w prawym górnym rogu listy ze skryptami. Należy mieć na uwadze to, że jeśli będziemy chcieli usunąć skrypt, który</w:t>
+      </w:r>
+      <w:r>
+        <w:rPr>
+          <w:rFonts w:ascii="Adobe Caslon Pro" w:hAnsi="Adobe Caslon Pro"/>
+          <w:sz w:val="24"/>
+          <w:szCs w:val="24"/>
+        </w:rPr>
+        <w:t xml:space="preserve"> jest </w:t>
+      </w:r>
+      <w:r>
+        <w:rPr>
+          <w:rFonts w:ascii="Adobe Caslon Pro" w:hAnsi="Adobe Caslon Pro"/>
+          <w:sz w:val="24"/>
+          <w:szCs w:val="24"/>
+        </w:rPr>
+        <w:t>dodany</w:t>
+      </w:r>
+      <w:r>
+        <w:rPr>
+          <w:rFonts w:ascii="Adobe Caslon Pro" w:hAnsi="Adobe Caslon Pro"/>
+          <w:sz w:val="24"/>
+          <w:szCs w:val="24"/>
+        </w:rPr>
+        <w:t xml:space="preserve"> jako zadanie na kalendarzu</w:t>
+      </w:r>
+      <w:r>
+        <w:rPr>
+          <w:rFonts w:ascii="Adobe Caslon Pro" w:hAnsi="Adobe Caslon Pro"/>
+          <w:sz w:val="24"/>
+          <w:szCs w:val="24"/>
+        </w:rPr>
+        <w:t>, zostaniemy o tym poinformowanie i zmuszeni do potwierdzenia.</w:t>
+      </w:r>
+      <w:r>
+        <w:rPr>
+          <w:rFonts w:ascii="Adobe Caslon Pro" w:hAnsi="Adobe Caslon Pro"/>
+          <w:sz w:val="24"/>
+          <w:szCs w:val="24"/>
+        </w:rPr>
+        <w:t xml:space="preserve"> Gdy usuniemy skrypt - zadania także zostaną usunięte.</w:t>
       </w:r>
     </w:p>
     <w:p>
@@ -4455,7 +4763,7 @@
           <w:szCs w:val="52"/>
         </w:rPr>
       </w:pPr>
-      <w:bookmarkStart w:id="4" w:name="_Toc335084475"/>
+      <w:bookmarkStart w:id="4" w:name="_Toc340174031"/>
       <w:r>
         <w:rPr>
           <w:rFonts w:ascii="Adobe Caslon Pro" w:hAnsi="Adobe Caslon Pro"/>
@@ -4837,7 +5145,16 @@
           <w:szCs w:val="24"/>
           <w:lang w:eastAsia="pl-PL"/>
         </w:rPr>
-        <w:t xml:space="preserve"> to do dyspozycji mamy także funkcję </w:t>
+        <w:t>,</w:t>
+      </w:r>
+      <w:r>
+        <w:rPr>
+          <w:rFonts w:ascii="Adobe Caslon Pro" w:eastAsia="Times New Roman" w:hAnsi="Adobe Caslon Pro" w:cs="Courier New"/>
+          <w:sz w:val="24"/>
+          <w:szCs w:val="24"/>
+          <w:lang w:eastAsia="pl-PL"/>
+        </w:rPr>
+        <w:t xml:space="preserve"> do dyspozycji mamy także funkcję </w:t>
       </w:r>
       <w:r>
         <w:rPr>
@@ -5134,7 +5451,7 @@
           <w:szCs w:val="52"/>
         </w:rPr>
       </w:pPr>
-      <w:bookmarkStart w:id="5" w:name="_Toc335084476"/>
+      <w:bookmarkStart w:id="5" w:name="_Toc340174032"/>
       <w:r>
         <w:rPr>
           <w:rFonts w:ascii="Adobe Caslon Pro" w:hAnsi="Adobe Caslon Pro"/>
@@ -5162,7 +5479,23 @@
           <w:szCs w:val="24"/>
         </w:rPr>
         <w:tab/>
-        <w:t>Symulacja klawiatury składa się z realnych czynności wykonywanych na klawiaturze, mamy tu na myśli to, że np. przy napisaniu symbolu "ą" trzeba wciśnąć prawy ALT, następnie klawisz A i zwolnić ALT.</w:t>
+        <w:t xml:space="preserve">Symulacja klawiatury składa się z realnych czynności wykonywanych na klawiaturze, mamy tu na myśli to, że np. przy napisaniu symbolu "ą" trzeba </w:t>
+      </w:r>
+      <w:r>
+        <w:rPr>
+          <w:rFonts w:ascii="Adobe Caslon Pro" w:hAnsi="Adobe Caslon Pro"/>
+          <w:sz w:val="24"/>
+          <w:szCs w:val="24"/>
+        </w:rPr>
+        <w:t>nacisnąć</w:t>
+      </w:r>
+      <w:r>
+        <w:rPr>
+          <w:rFonts w:ascii="Adobe Caslon Pro" w:hAnsi="Adobe Caslon Pro"/>
+          <w:sz w:val="24"/>
+          <w:szCs w:val="24"/>
+        </w:rPr>
+        <w:t xml:space="preserve"> prawy ALT, następnie klawisz A i zwolnić ALT.</w:t>
       </w:r>
     </w:p>
     <w:p>
@@ -5179,7 +5512,7 @@
           <w:szCs w:val="40"/>
         </w:rPr>
       </w:pPr>
-      <w:bookmarkStart w:id="6" w:name="_Toc335084477"/>
+      <w:bookmarkStart w:id="6" w:name="_Toc340174033"/>
       <w:r>
         <w:rPr>
           <w:rFonts w:ascii="Adobe Caslon Pro" w:hAnsi="Adobe Caslon Pro"/>
@@ -5718,7 +6051,7 @@
           <w:szCs w:val="40"/>
         </w:rPr>
       </w:pPr>
-      <w:bookmarkStart w:id="7" w:name="_Toc335084478"/>
+      <w:bookmarkStart w:id="7" w:name="_Toc340174034"/>
       <w:r>
         <w:rPr>
           <w:rFonts w:ascii="Adobe Caslon Pro" w:hAnsi="Adobe Caslon Pro"/>
@@ -5826,7 +6159,7 @@
           <w:szCs w:val="52"/>
         </w:rPr>
       </w:pPr>
-      <w:bookmarkStart w:id="8" w:name="_Toc335084479"/>
+      <w:bookmarkStart w:id="8" w:name="_Toc340174035"/>
       <w:r>
         <w:rPr>
           <w:rFonts w:ascii="Adobe Caslon Pro" w:hAnsi="Adobe Caslon Pro"/>
@@ -6069,7 +6402,7 @@
           <w:szCs w:val="40"/>
         </w:rPr>
       </w:pPr>
-      <w:bookmarkStart w:id="9" w:name="_Toc335084480"/>
+      <w:bookmarkStart w:id="9" w:name="_Toc340174036"/>
       <w:r>
         <w:rPr>
           <w:rFonts w:ascii="Adobe Caslon Pro" w:hAnsi="Adobe Caslon Pro"/>
@@ -6153,7 +6486,7 @@
           <w:szCs w:val="40"/>
         </w:rPr>
       </w:pPr>
-      <w:bookmarkStart w:id="10" w:name="_Toc335084481"/>
+      <w:bookmarkStart w:id="10" w:name="_Toc340174037"/>
       <w:r>
         <w:rPr>
           <w:rFonts w:ascii="Adobe Caslon Pro" w:hAnsi="Adobe Caslon Pro"/>
@@ -6586,7 +6919,7 @@
           </wp:anchor>
         </w:drawing>
       </w:r>
-      <w:bookmarkStart w:id="11" w:name="_Toc335084482"/>
+      <w:bookmarkStart w:id="11" w:name="_Toc340174038"/>
       <w:r>
         <w:rPr>
           <w:rFonts w:ascii="Adobe Caslon Pro" w:hAnsi="Adobe Caslon Pro"/>
@@ -6670,16 +7003,214 @@
           <w:szCs w:val="52"/>
         </w:rPr>
       </w:pPr>
-      <w:bookmarkStart w:id="12" w:name="_Toc335084483"/>
+      <w:bookmarkStart w:id="12" w:name="_Toc340174039"/>
       <w:r>
         <w:rPr>
           <w:rFonts w:ascii="Adobe Caslon Pro" w:hAnsi="Adobe Caslon Pro"/>
           <w:sz w:val="52"/>
           <w:szCs w:val="52"/>
         </w:rPr>
+        <w:t>Stan ekranu</w:t>
+      </w:r>
+      <w:bookmarkEnd w:id="12"/>
+    </w:p>
+    <w:p>
+      <w:pPr>
+        <w:pStyle w:val="Akapitzlist"/>
+        <w:ind w:left="0"/>
+        <w:jc w:val="both"/>
+        <w:rPr>
+          <w:rFonts w:ascii="Adobe Caslon Pro" w:hAnsi="Adobe Caslon Pro"/>
+          <w:sz w:val="24"/>
+          <w:szCs w:val="24"/>
+        </w:rPr>
+      </w:pPr>
+      <w:r>
+        <w:rPr>
+          <w:rFonts w:ascii="Adobe Caslon Pro" w:hAnsi="Adobe Caslon Pro"/>
+          <w:sz w:val="24"/>
+          <w:szCs w:val="24"/>
+        </w:rPr>
+        <w:tab/>
+        <w:t xml:space="preserve">Istnieje także funkcja </w:t>
+      </w:r>
+      <w:r>
+        <w:rPr>
+          <w:rFonts w:ascii="Courier New" w:hAnsi="Courier New" w:cs="Courier New"/>
+          <w:sz w:val="24"/>
+          <w:szCs w:val="24"/>
+        </w:rPr>
+        <w:t>waitForImage(path_to_bmp)</w:t>
+      </w:r>
+      <w:r>
+        <w:rPr>
+          <w:rFonts w:ascii="Adobe Caslon Pro" w:hAnsi="Adobe Caslon Pro" w:cs="Courier New"/>
+          <w:sz w:val="24"/>
+          <w:szCs w:val="24"/>
+        </w:rPr>
+        <w:t xml:space="preserve">przyjmująca jako argument ścieżkę do pliku </w:t>
+      </w:r>
+      <w:r>
+        <w:rPr>
+          <w:rFonts w:ascii="Courier New" w:hAnsi="Courier New" w:cs="Courier New"/>
+          <w:sz w:val="24"/>
+          <w:szCs w:val="24"/>
+        </w:rPr>
+        <w:t>*.bmp</w:t>
+      </w:r>
+      <w:r>
+        <w:rPr>
+          <w:rFonts w:ascii="Adobe Caslon Pro" w:hAnsi="Adobe Caslon Pro" w:cs="Courier New"/>
+          <w:sz w:val="24"/>
+          <w:szCs w:val="24"/>
+        </w:rPr>
+        <w:t>,</w:t>
+      </w:r>
+      <w:r>
+        <w:rPr>
+          <w:rFonts w:ascii="Adobe Caslon Pro" w:hAnsi="Adobe Caslon Pro"/>
+          <w:sz w:val="24"/>
+          <w:szCs w:val="24"/>
+        </w:rPr>
+        <w:t xml:space="preserve"> umożliwiająca sprawd</w:t>
+      </w:r>
+      <w:r>
+        <w:rPr>
+          <w:rFonts w:ascii="Adobe Caslon Pro" w:hAnsi="Adobe Caslon Pro"/>
+          <w:sz w:val="24"/>
+          <w:szCs w:val="24"/>
+        </w:rPr>
+        <w:t xml:space="preserve">zenie czy dany fragment obrazka </w:t>
+      </w:r>
+      <w:r>
+        <w:rPr>
+          <w:rFonts w:ascii="Adobe Caslon Pro" w:hAnsi="Adobe Caslon Pro"/>
+          <w:sz w:val="24"/>
+          <w:szCs w:val="24"/>
+        </w:rPr>
+        <w:t xml:space="preserve">jest wyświetlony na ekranie. </w:t>
+      </w:r>
+      <w:r>
+        <w:rPr>
+          <w:rFonts w:ascii="Adobe Caslon Pro" w:hAnsi="Adobe Caslon Pro"/>
+          <w:sz w:val="24"/>
+          <w:szCs w:val="24"/>
+        </w:rPr>
+        <w:t>Jeśli nie jest, skrypt w tym miejscu zostanie wstrzymany i będzie kontynuował dopiero gdy się wyświetli. Dzięki tej funkcjonalności można w dosyć uniwersalny sposób sprawdzać czy np. jakaś akcja w systemie już się zakończyła. Ponadto gdy skrypt się "zgubi" możemy nakierować go na poprawną ścieżkę</w:t>
+      </w:r>
+      <w:r>
+        <w:rPr>
+          <w:rFonts w:ascii="Adobe Caslon Pro" w:hAnsi="Adobe Caslon Pro"/>
+          <w:sz w:val="24"/>
+          <w:szCs w:val="24"/>
+        </w:rPr>
+        <w:t xml:space="preserve"> wykonując odpo</w:t>
+      </w:r>
+      <w:r>
+        <w:rPr>
+          <w:rFonts w:ascii="Adobe Caslon Pro" w:hAnsi="Adobe Caslon Pro"/>
+          <w:sz w:val="24"/>
+          <w:szCs w:val="24"/>
+        </w:rPr>
+        <w:t>w</w:t>
+      </w:r>
+      <w:r>
+        <w:rPr>
+          <w:rFonts w:ascii="Adobe Caslon Pro" w:hAnsi="Adobe Caslon Pro"/>
+          <w:sz w:val="24"/>
+          <w:szCs w:val="24"/>
+        </w:rPr>
+        <w:t>i</w:t>
+      </w:r>
+      <w:r>
+        <w:rPr>
+          <w:rFonts w:ascii="Adobe Caslon Pro" w:hAnsi="Adobe Caslon Pro"/>
+          <w:sz w:val="24"/>
+          <w:szCs w:val="24"/>
+        </w:rPr>
+        <w:t>e</w:t>
+      </w:r>
+      <w:r>
+        <w:rPr>
+          <w:rFonts w:ascii="Adobe Caslon Pro" w:hAnsi="Adobe Caslon Pro"/>
+          <w:sz w:val="24"/>
+          <w:szCs w:val="24"/>
+        </w:rPr>
+        <w:t>dnie działania</w:t>
+      </w:r>
+      <w:r>
+        <w:rPr>
+          <w:rFonts w:ascii="Adobe Caslon Pro" w:hAnsi="Adobe Caslon Pro"/>
+          <w:sz w:val="24"/>
+          <w:szCs w:val="24"/>
+        </w:rPr>
+        <w:t xml:space="preserve"> i</w:t>
+      </w:r>
+      <w:r>
+        <w:rPr>
+          <w:rFonts w:ascii="Adobe Caslon Pro" w:hAnsi="Adobe Caslon Pro"/>
+          <w:sz w:val="24"/>
+          <w:szCs w:val="24"/>
+        </w:rPr>
+        <w:t xml:space="preserve"> gdy się "odnajdzie"</w:t>
+      </w:r>
+      <w:r>
+        <w:rPr>
+          <w:rFonts w:ascii="Adobe Caslon Pro" w:hAnsi="Adobe Caslon Pro"/>
+          <w:sz w:val="24"/>
+          <w:szCs w:val="24"/>
+        </w:rPr>
+        <w:t xml:space="preserve"> pozwolić mu dalej kontynuować.</w:t>
+      </w:r>
+      <w:r>
+        <w:rPr>
+          <w:rFonts w:ascii="Adobe Caslon Pro" w:hAnsi="Adobe Caslon Pro"/>
+          <w:sz w:val="24"/>
+          <w:szCs w:val="24"/>
+        </w:rPr>
+        <w:t xml:space="preserve"> Funkcjonalność ta zostanie także </w:t>
+      </w:r>
+      <w:r>
+        <w:rPr>
+          <w:rFonts w:ascii="Adobe Caslon Pro" w:hAnsi="Adobe Caslon Pro"/>
+          <w:sz w:val="24"/>
+          <w:szCs w:val="24"/>
+        </w:rPr>
+        <w:t>opisania</w:t>
+      </w:r>
+      <w:r>
+        <w:rPr>
+          <w:rFonts w:ascii="Adobe Caslon Pro" w:hAnsi="Adobe Caslon Pro"/>
+          <w:sz w:val="24"/>
+          <w:szCs w:val="24"/>
+        </w:rPr>
+        <w:t xml:space="preserve"> w momencie omawiania Record'a.</w:t>
+      </w:r>
+    </w:p>
+    <w:p>
+      <w:pPr>
+        <w:pStyle w:val="Akapitzlist"/>
+        <w:numPr>
+          <w:ilvl w:val="1"/>
+          <w:numId w:val="12"/>
+        </w:numPr>
+        <w:outlineLvl w:val="1"/>
+        <w:rPr>
+          <w:rFonts w:ascii="Adobe Caslon Pro" w:hAnsi="Adobe Caslon Pro"/>
+          <w:sz w:val="52"/>
+          <w:szCs w:val="52"/>
+        </w:rPr>
+      </w:pPr>
+      <w:bookmarkStart w:id="13" w:name="_Toc340174040"/>
+      <w:r>
+        <w:rPr>
+          <w:rFonts w:ascii="Adobe Caslon Pro" w:hAnsi="Adobe Caslon Pro"/>
+          <w:sz w:val="52"/>
+          <w:szCs w:val="52"/>
+        </w:rPr>
         <w:t>Omówienie przykładu</w:t>
       </w:r>
-      <w:bookmarkEnd w:id="12"/>
+      <w:bookmarkEnd w:id="13"/>
     </w:p>
     <w:p>
       <w:pPr>
@@ -6739,7 +7270,71 @@
           <w:szCs w:val="24"/>
         </w:rPr>
         <w:tab/>
-        <w:t>Na samym początku uruchamiamy program poprzez wyświetlenie menu start (zazwyczaj klawisz jest oznaczony jako flaga z logiem Windows), wspianie słowa paint oraz kliknięcie enter:</w:t>
+        <w:t xml:space="preserve">Na samym początku uruchamiamy program poprzez wyświetlenie menu start (zazwyczaj klawisz jest oznaczony </w:t>
+      </w:r>
+      <w:r>
+        <w:rPr>
+          <w:rFonts w:ascii="Adobe Caslon Pro" w:hAnsi="Adobe Caslon Pro"/>
+          <w:sz w:val="24"/>
+          <w:szCs w:val="24"/>
+        </w:rPr>
+        <w:t>jako flaga z logiem Windows), w</w:t>
+      </w:r>
+      <w:r>
+        <w:rPr>
+          <w:rFonts w:ascii="Adobe Caslon Pro" w:hAnsi="Adobe Caslon Pro"/>
+          <w:sz w:val="24"/>
+          <w:szCs w:val="24"/>
+        </w:rPr>
+        <w:t>pi</w:t>
+      </w:r>
+      <w:r>
+        <w:rPr>
+          <w:rFonts w:ascii="Adobe Caslon Pro" w:hAnsi="Adobe Caslon Pro"/>
+          <w:sz w:val="24"/>
+          <w:szCs w:val="24"/>
+        </w:rPr>
+        <w:t>s</w:t>
+      </w:r>
+      <w:r>
+        <w:rPr>
+          <w:rFonts w:ascii="Adobe Caslon Pro" w:hAnsi="Adobe Caslon Pro"/>
+          <w:sz w:val="24"/>
+          <w:szCs w:val="24"/>
+        </w:rPr>
+        <w:t xml:space="preserve">anie słowa </w:t>
+      </w:r>
+      <w:r>
+        <w:rPr>
+          <w:rFonts w:ascii="Adobe Caslon Pro" w:hAnsi="Adobe Caslon Pro"/>
+          <w:sz w:val="24"/>
+          <w:szCs w:val="24"/>
+        </w:rPr>
+        <w:t>"</w:t>
+      </w:r>
+      <w:r>
+        <w:rPr>
+          <w:rFonts w:ascii="Adobe Caslon Pro" w:hAnsi="Adobe Caslon Pro"/>
+          <w:sz w:val="24"/>
+          <w:szCs w:val="24"/>
+        </w:rPr>
+        <w:t>paint</w:t>
+      </w:r>
+      <w:r>
+        <w:rPr>
+          <w:rFonts w:ascii="Adobe Caslon Pro" w:hAnsi="Adobe Caslon Pro"/>
+          <w:sz w:val="24"/>
+          <w:szCs w:val="24"/>
+        </w:rPr>
+        <w:t>"</w:t>
+      </w:r>
+      <w:r>
+        <w:rPr>
+          <w:rFonts w:ascii="Adobe Caslon Pro" w:hAnsi="Adobe Caslon Pro"/>
+          <w:sz w:val="24"/>
+          <w:szCs w:val="24"/>
+        </w:rPr>
+        <w:t xml:space="preserve"> oraz kliknięcie enter:</w:t>
       </w:r>
     </w:p>
     <w:p>
@@ -6764,6 +7359,7 @@
           <w:szCs w:val="24"/>
           <w:lang w:eastAsia="pl-PL"/>
         </w:rPr>
+        <w:lastRenderedPageBreak/>
         <w:t>sendText("{rwin}")</w:t>
       </w:r>
     </w:p>
@@ -6838,7 +7434,23 @@
           <w:sz w:val="24"/>
           <w:szCs w:val="24"/>
         </w:rPr>
-        <w:t xml:space="preserve">pomiędzy przyciśnięciem a zwolniemiem lewego ALT </w:t>
+        <w:t>po</w:t>
+      </w:r>
+      <w:r>
+        <w:rPr>
+          <w:rFonts w:ascii="Adobe Caslon Pro" w:hAnsi="Adobe Caslon Pro"/>
+          <w:sz w:val="24"/>
+          <w:szCs w:val="24"/>
+        </w:rPr>
+        <w:t>między przyciśnięciem a zwolnien</w:t>
+      </w:r>
+      <w:r>
+        <w:rPr>
+          <w:rFonts w:ascii="Adobe Caslon Pro" w:hAnsi="Adobe Caslon Pro"/>
+          <w:sz w:val="24"/>
+          <w:szCs w:val="24"/>
+        </w:rPr>
+        <w:t xml:space="preserve">iem lewego ALT </w:t>
       </w:r>
       <w:r>
         <w:rPr>
@@ -7043,7 +7655,6 @@
           <w:szCs w:val="24"/>
           <w:lang w:eastAsia="pl-PL"/>
         </w:rPr>
-        <w:lastRenderedPageBreak/>
         <w:t>sendText("{lctrl+}w{lctrl-}")</w:t>
       </w:r>
     </w:p>
@@ -7176,7 +7787,25 @@
           <w:szCs w:val="24"/>
           <w:lang w:eastAsia="pl-PL"/>
         </w:rPr>
-        <w:t>kolejnym krokiem jest wybranie narzędzia do rysowania, w naszym przypadku jest to narzędzie do rysowania owalu.</w:t>
+        <w:t xml:space="preserve">kolejnym krokiem jest wybranie narzędzia do rysowania, w naszym przypadku jest to narzędzie do rysowania </w:t>
+      </w:r>
+      <w:r>
+        <w:rPr>
+          <w:rFonts w:ascii="Adobe Caslon Pro" w:eastAsia="Times New Roman" w:hAnsi="Adobe Caslon Pro" w:cs="Courier New"/>
+          <w:sz w:val="24"/>
+          <w:szCs w:val="24"/>
+          <w:lang w:eastAsia="pl-PL"/>
+        </w:rPr>
+        <w:t>okręgu</w:t>
+      </w:r>
+      <w:r>
+        <w:rPr>
+          <w:rFonts w:ascii="Adobe Caslon Pro" w:eastAsia="Times New Roman" w:hAnsi="Adobe Caslon Pro" w:cs="Courier New"/>
+          <w:sz w:val="24"/>
+          <w:szCs w:val="24"/>
+          <w:lang w:eastAsia="pl-PL"/>
+        </w:rPr>
+        <w:t>.</w:t>
       </w:r>
     </w:p>
     <w:p>
@@ -7527,6 +8156,7 @@
           <w:sz w:val="24"/>
           <w:szCs w:val="24"/>
         </w:rPr>
+        <w:lastRenderedPageBreak/>
         <w:tab/>
       </w:r>
       <w:r>
@@ -7543,15 +8173,7 @@
           <w:sz w:val="24"/>
           <w:szCs w:val="24"/>
         </w:rPr>
-        <w:t xml:space="preserve">Jeśli jakiś długi skrypt został uruchomiony (np. przez przypadek) możemy go przerwać poprzez kombinację klawiszy </w:t>
-      </w:r>
-      <w:r>
-        <w:rPr>
-          <w:rFonts w:ascii="Courier New" w:hAnsi="Courier New" w:cs="Courier New"/>
-          <w:sz w:val="24"/>
-          <w:szCs w:val="24"/>
-        </w:rPr>
-        <w:t>Tab + F1</w:t>
+        <w:t xml:space="preserve">Jeśli jakiś długi skrypt został uruchomiony (np. przez przypadek) możemy go przerwać </w:t>
       </w:r>
       <w:r>
         <w:rPr>
@@ -7559,8 +8181,202 @@
           <w:sz w:val="24"/>
           <w:szCs w:val="24"/>
         </w:rPr>
+        <w:t>przytrzymując</w:t>
+      </w:r>
+      <w:r>
+        <w:rPr>
+          <w:rFonts w:ascii="Adobe Caslon Pro" w:hAnsi="Adobe Caslon Pro" w:cs="Courier New"/>
+          <w:sz w:val="24"/>
+          <w:szCs w:val="24"/>
+        </w:rPr>
+        <w:t xml:space="preserve"> kombinację klawiszy </w:t>
+      </w:r>
+      <w:r>
+        <w:rPr>
+          <w:rFonts w:ascii="Adobe Caslon Pro" w:hAnsi="Adobe Caslon Pro" w:cs="Courier New"/>
+          <w:sz w:val="24"/>
+          <w:szCs w:val="24"/>
+        </w:rPr>
+        <w:t>lewy CTRL + lewy ALT</w:t>
+      </w:r>
+      <w:r>
+        <w:rPr>
+          <w:rFonts w:ascii="Adobe Caslon Pro" w:hAnsi="Adobe Caslon Pro" w:cs="Courier New"/>
+          <w:sz w:val="24"/>
+          <w:szCs w:val="24"/>
+        </w:rPr>
         <w:t>.</w:t>
       </w:r>
+    </w:p>
+    <w:p>
+      <w:pPr>
+        <w:jc w:val="both"/>
+        <w:rPr>
+          <w:rFonts w:ascii="Adobe Caslon Pro" w:hAnsi="Adobe Caslon Pro" w:cs="Courier New"/>
+          <w:sz w:val="24"/>
+          <w:szCs w:val="24"/>
+        </w:rPr>
+      </w:pPr>
+    </w:p>
+    <w:p>
+      <w:pPr>
+        <w:jc w:val="both"/>
+        <w:rPr>
+          <w:rFonts w:ascii="Adobe Caslon Pro" w:hAnsi="Adobe Caslon Pro" w:cs="Courier New"/>
+          <w:sz w:val="24"/>
+          <w:szCs w:val="24"/>
+        </w:rPr>
+      </w:pPr>
+    </w:p>
+    <w:p>
+      <w:pPr>
+        <w:jc w:val="both"/>
+        <w:rPr>
+          <w:rFonts w:ascii="Adobe Caslon Pro" w:hAnsi="Adobe Caslon Pro" w:cs="Courier New"/>
+          <w:sz w:val="24"/>
+          <w:szCs w:val="24"/>
+        </w:rPr>
+      </w:pPr>
+    </w:p>
+    <w:p>
+      <w:pPr>
+        <w:jc w:val="both"/>
+        <w:rPr>
+          <w:rFonts w:ascii="Adobe Caslon Pro" w:hAnsi="Adobe Caslon Pro" w:cs="Courier New"/>
+          <w:sz w:val="24"/>
+          <w:szCs w:val="24"/>
+        </w:rPr>
+      </w:pPr>
+    </w:p>
+    <w:p>
+      <w:pPr>
+        <w:jc w:val="both"/>
+        <w:rPr>
+          <w:rFonts w:ascii="Adobe Caslon Pro" w:hAnsi="Adobe Caslon Pro" w:cs="Courier New"/>
+          <w:sz w:val="24"/>
+          <w:szCs w:val="24"/>
+        </w:rPr>
+      </w:pPr>
+    </w:p>
+    <w:p>
+      <w:pPr>
+        <w:jc w:val="both"/>
+        <w:rPr>
+          <w:rFonts w:ascii="Adobe Caslon Pro" w:hAnsi="Adobe Caslon Pro" w:cs="Courier New"/>
+          <w:sz w:val="24"/>
+          <w:szCs w:val="24"/>
+        </w:rPr>
+      </w:pPr>
+    </w:p>
+    <w:p>
+      <w:pPr>
+        <w:jc w:val="both"/>
+        <w:rPr>
+          <w:rFonts w:ascii="Adobe Caslon Pro" w:hAnsi="Adobe Caslon Pro" w:cs="Courier New"/>
+          <w:sz w:val="24"/>
+          <w:szCs w:val="24"/>
+        </w:rPr>
+      </w:pPr>
+    </w:p>
+    <w:p>
+      <w:pPr>
+        <w:jc w:val="both"/>
+        <w:rPr>
+          <w:rFonts w:ascii="Adobe Caslon Pro" w:hAnsi="Adobe Caslon Pro" w:cs="Courier New"/>
+          <w:sz w:val="24"/>
+          <w:szCs w:val="24"/>
+        </w:rPr>
+      </w:pPr>
+    </w:p>
+    <w:p>
+      <w:pPr>
+        <w:jc w:val="both"/>
+        <w:rPr>
+          <w:rFonts w:ascii="Adobe Caslon Pro" w:hAnsi="Adobe Caslon Pro" w:cs="Courier New"/>
+          <w:sz w:val="24"/>
+          <w:szCs w:val="24"/>
+        </w:rPr>
+      </w:pPr>
+    </w:p>
+    <w:p>
+      <w:pPr>
+        <w:jc w:val="both"/>
+        <w:rPr>
+          <w:rFonts w:ascii="Adobe Caslon Pro" w:hAnsi="Adobe Caslon Pro" w:cs="Courier New"/>
+          <w:sz w:val="24"/>
+          <w:szCs w:val="24"/>
+        </w:rPr>
+      </w:pPr>
+    </w:p>
+    <w:p>
+      <w:pPr>
+        <w:jc w:val="both"/>
+        <w:rPr>
+          <w:rFonts w:ascii="Adobe Caslon Pro" w:hAnsi="Adobe Caslon Pro" w:cs="Courier New"/>
+          <w:sz w:val="24"/>
+          <w:szCs w:val="24"/>
+        </w:rPr>
+      </w:pPr>
+    </w:p>
+    <w:p>
+      <w:pPr>
+        <w:jc w:val="both"/>
+        <w:rPr>
+          <w:rFonts w:ascii="Adobe Caslon Pro" w:hAnsi="Adobe Caslon Pro" w:cs="Courier New"/>
+          <w:sz w:val="24"/>
+          <w:szCs w:val="24"/>
+        </w:rPr>
+      </w:pPr>
+    </w:p>
+    <w:p>
+      <w:pPr>
+        <w:jc w:val="both"/>
+        <w:rPr>
+          <w:rFonts w:ascii="Adobe Caslon Pro" w:hAnsi="Adobe Caslon Pro" w:cs="Courier New"/>
+          <w:sz w:val="24"/>
+          <w:szCs w:val="24"/>
+        </w:rPr>
+      </w:pPr>
+    </w:p>
+    <w:p>
+      <w:pPr>
+        <w:jc w:val="both"/>
+        <w:rPr>
+          <w:rFonts w:ascii="Adobe Caslon Pro" w:hAnsi="Adobe Caslon Pro" w:cs="Courier New"/>
+          <w:sz w:val="24"/>
+          <w:szCs w:val="24"/>
+        </w:rPr>
+      </w:pPr>
+    </w:p>
+    <w:p>
+      <w:pPr>
+        <w:jc w:val="both"/>
+        <w:rPr>
+          <w:rFonts w:ascii="Adobe Caslon Pro" w:hAnsi="Adobe Caslon Pro" w:cs="Courier New"/>
+          <w:sz w:val="24"/>
+          <w:szCs w:val="24"/>
+        </w:rPr>
+      </w:pPr>
+    </w:p>
+    <w:p>
+      <w:pPr>
+        <w:jc w:val="both"/>
+        <w:rPr>
+          <w:rFonts w:ascii="Adobe Caslon Pro" w:hAnsi="Adobe Caslon Pro" w:cs="Courier New"/>
+          <w:sz w:val="24"/>
+          <w:szCs w:val="24"/>
+        </w:rPr>
+      </w:pPr>
+    </w:p>
+    <w:p>
+      <w:pPr>
+        <w:jc w:val="both"/>
+        <w:rPr>
+          <w:rFonts w:ascii="Adobe Caslon Pro" w:hAnsi="Adobe Caslon Pro" w:cs="Courier New"/>
+          <w:sz w:val="24"/>
+          <w:szCs w:val="24"/>
+        </w:rPr>
+      </w:pPr>
     </w:p>
     <w:p>
       <w:pPr>
@@ -7576,16 +8392,17 @@
           <w:szCs w:val="72"/>
         </w:rPr>
       </w:pPr>
-      <w:bookmarkStart w:id="13" w:name="_Toc335084484"/>
+      <w:bookmarkStart w:id="14" w:name="_Toc340174041"/>
       <w:r>
         <w:rPr>
           <w:rFonts w:ascii="Adobe Caslon Pro" w:hAnsi="Adobe Caslon Pro"/>
           <w:sz w:val="72"/>
           <w:szCs w:val="72"/>
         </w:rPr>
+        <w:lastRenderedPageBreak/>
         <w:t>Zarządzanie akcjami</w:t>
       </w:r>
-      <w:bookmarkEnd w:id="13"/>
+      <w:bookmarkEnd w:id="14"/>
     </w:p>
     <w:p>
       <w:pPr>
@@ -7603,7 +8420,55 @@
           <w:szCs w:val="24"/>
         </w:rPr>
         <w:tab/>
-        <w:t>Po napisaniu skryptu chcielibyśmy aby zostały one wykonane w określonym dniu o określonej przez nas godzinie. Do tego celu istnieje kalendarz, na który możemy "nakładać" nasze akcje.</w:t>
+        <w:t>Po napisaniu skryptu chcieli</w:t>
+      </w:r>
+      <w:r>
+        <w:rPr>
+          <w:rFonts w:ascii="Adobe Caslon Pro" w:hAnsi="Adobe Caslon Pro" w:cs="Courier New"/>
+          <w:sz w:val="24"/>
+          <w:szCs w:val="24"/>
+        </w:rPr>
+        <w:t>byśmy aby został on wykonany</w:t>
+      </w:r>
+      <w:r>
+        <w:rPr>
+          <w:rFonts w:ascii="Adobe Caslon Pro" w:hAnsi="Adobe Caslon Pro" w:cs="Courier New"/>
+          <w:sz w:val="24"/>
+          <w:szCs w:val="24"/>
+        </w:rPr>
+        <w:t xml:space="preserve"> w określonym dniu o określonej przez nas godzinie. Do tego celu istnieje kalendarz, na który możemy "nakładać" nasze akcje</w:t>
+      </w:r>
+      <w:r>
+        <w:rPr>
+          <w:rFonts w:ascii="Adobe Caslon Pro" w:hAnsi="Adobe Caslon Pro" w:cs="Courier New"/>
+          <w:sz w:val="24"/>
+          <w:szCs w:val="24"/>
+        </w:rPr>
+        <w:t xml:space="preserve"> (lub</w:t>
+      </w:r>
+      <w:r>
+        <w:rPr>
+          <w:rFonts w:ascii="Adobe Caslon Pro" w:hAnsi="Adobe Caslon Pro" w:cs="Courier New"/>
+          <w:sz w:val="24"/>
+          <w:szCs w:val="24"/>
+        </w:rPr>
+        <w:t xml:space="preserve"> inaczej</w:t>
+      </w:r>
+      <w:r>
+        <w:rPr>
+          <w:rFonts w:ascii="Adobe Caslon Pro" w:hAnsi="Adobe Caslon Pro" w:cs="Courier New"/>
+          <w:sz w:val="24"/>
+          <w:szCs w:val="24"/>
+        </w:rPr>
+        <w:t xml:space="preserve"> zadania)</w:t>
+      </w:r>
+      <w:r>
+        <w:rPr>
+          <w:rFonts w:ascii="Adobe Caslon Pro" w:hAnsi="Adobe Caslon Pro" w:cs="Courier New"/>
+          <w:sz w:val="24"/>
+          <w:szCs w:val="24"/>
+        </w:rPr>
+        <w:t>.</w:t>
       </w:r>
     </w:p>
     <w:p>
@@ -7620,17 +8485,16 @@
           <w:szCs w:val="52"/>
         </w:rPr>
       </w:pPr>
-      <w:bookmarkStart w:id="14" w:name="_Toc335084485"/>
+      <w:bookmarkStart w:id="15" w:name="_Toc340174042"/>
       <w:r>
         <w:rPr>
           <w:rFonts w:ascii="Adobe Caslon Pro" w:hAnsi="Adobe Caslon Pro"/>
           <w:sz w:val="52"/>
           <w:szCs w:val="52"/>
         </w:rPr>
-        <w:lastRenderedPageBreak/>
         <w:t>Kalendarz</w:t>
       </w:r>
-      <w:bookmarkEnd w:id="14"/>
+      <w:bookmarkEnd w:id="15"/>
     </w:p>
     <w:p>
       <w:pPr>
@@ -7758,7 +8622,7 @@
           <w:szCs w:val="40"/>
         </w:rPr>
       </w:pPr>
-      <w:bookmarkStart w:id="15" w:name="_Toc335084486"/>
+      <w:bookmarkStart w:id="16" w:name="_Toc340174043"/>
       <w:r>
         <w:rPr>
           <w:rFonts w:ascii="Adobe Caslon Pro" w:hAnsi="Adobe Caslon Pro"/>
@@ -7767,7 +8631,7 @@
         </w:rPr>
         <w:t>Legenda</w:t>
       </w:r>
-      <w:bookmarkEnd w:id="15"/>
+      <w:bookmarkEnd w:id="16"/>
     </w:p>
     <w:tbl>
       <w:tblPr>
@@ -8162,24 +9026,7 @@
           <w:sz w:val="24"/>
           <w:szCs w:val="24"/>
         </w:rPr>
-        <w:tab/>
-      </w:r>
-    </w:p>
-    <w:p>
-      <w:pPr>
-        <w:jc w:val="both"/>
-        <w:rPr>
-          <w:rFonts w:ascii="Adobe Caslon Pro" w:hAnsi="Adobe Caslon Pro" w:cs="Courier New"/>
-          <w:sz w:val="24"/>
-          <w:szCs w:val="24"/>
-        </w:rPr>
-      </w:pPr>
-      <w:r>
-        <w:rPr>
-          <w:rFonts w:ascii="Adobe Caslon Pro" w:hAnsi="Adobe Caslon Pro" w:cs="Courier New"/>
-          <w:sz w:val="24"/>
-          <w:szCs w:val="24"/>
-        </w:rPr>
+        <w:lastRenderedPageBreak/>
         <w:tab/>
       </w:r>
       <w:r>
@@ -8237,17 +9084,16 @@
           <w:szCs w:val="52"/>
         </w:rPr>
       </w:pPr>
-      <w:bookmarkStart w:id="16" w:name="_Toc335084487"/>
+      <w:bookmarkStart w:id="17" w:name="_Toc340174044"/>
       <w:r>
         <w:rPr>
           <w:rFonts w:ascii="Adobe Caslon Pro" w:hAnsi="Adobe Caslon Pro"/>
           <w:sz w:val="52"/>
           <w:szCs w:val="52"/>
         </w:rPr>
-        <w:lastRenderedPageBreak/>
         <w:t>Dodawanie</w:t>
       </w:r>
-      <w:bookmarkEnd w:id="16"/>
+      <w:bookmarkEnd w:id="17"/>
     </w:p>
     <w:p>
       <w:pPr>
@@ -8317,7 +9163,23 @@
           <w:szCs w:val="24"/>
         </w:rPr>
         <w:tab/>
-        <w:t>Aby dodać nasz uprzednio stworzony skrypt musimy wybrać na kalendarzu odpowiednią datę i kliknąć przycisk "Add", który wyświetli okno dialogowe z opcjami umożliwiającymi określenie godziny, powtórzeń oraz skryptu, który ma się uruchomić.</w:t>
+        <w:t>Aby dodać nasz uprzednio stworzony skrypt musimy wybrać na kalendarzu odpowiednią datę i kliknąć przycisk "Add", który wyświetli okno dialogowe</w:t>
+      </w:r>
+      <w:r>
+        <w:rPr>
+          <w:rFonts w:ascii="Adobe Caslon Pro" w:hAnsi="Adobe Caslon Pro" w:cs="Courier New"/>
+          <w:sz w:val="24"/>
+          <w:szCs w:val="24"/>
+        </w:rPr>
+        <w:t xml:space="preserve"> (lub komunikat, że ten dzień już minął)</w:t>
+      </w:r>
+      <w:r>
+        <w:rPr>
+          <w:rFonts w:ascii="Adobe Caslon Pro" w:hAnsi="Adobe Caslon Pro" w:cs="Courier New"/>
+          <w:sz w:val="24"/>
+          <w:szCs w:val="24"/>
+        </w:rPr>
+        <w:t xml:space="preserve"> z opcjami umożliwiającymi określenie godziny, powtórzeń oraz skryptu, który ma się uruchomić.</w:t>
       </w:r>
       <w:r>
         <w:rPr>
@@ -8471,7 +9333,7 @@
           <w:szCs w:val="52"/>
         </w:rPr>
       </w:pPr>
-      <w:bookmarkStart w:id="17" w:name="_Toc335084488"/>
+      <w:bookmarkStart w:id="18" w:name="_Toc340174045"/>
       <w:r>
         <w:rPr>
           <w:rFonts w:ascii="Adobe Caslon Pro" w:hAnsi="Adobe Caslon Pro"/>
@@ -8480,7 +9342,7 @@
         </w:rPr>
         <w:t>Zaznaczanie</w:t>
       </w:r>
-      <w:bookmarkEnd w:id="17"/>
+      <w:bookmarkEnd w:id="18"/>
     </w:p>
     <w:p>
       <w:pPr>
@@ -8497,6 +9359,7 @@
           <w:sz w:val="24"/>
           <w:szCs w:val="24"/>
         </w:rPr>
+        <w:lastRenderedPageBreak/>
         <w:tab/>
       </w:r>
       <w:r>
@@ -8538,17 +9401,16 @@
           <w:szCs w:val="52"/>
         </w:rPr>
       </w:pPr>
-      <w:bookmarkStart w:id="18" w:name="_Toc335084489"/>
+      <w:bookmarkStart w:id="19" w:name="_Toc340174046"/>
       <w:r>
         <w:rPr>
           <w:rFonts w:ascii="Adobe Caslon Pro" w:hAnsi="Adobe Caslon Pro"/>
           <w:sz w:val="52"/>
           <w:szCs w:val="52"/>
         </w:rPr>
-        <w:lastRenderedPageBreak/>
         <w:t>Edycja &amp; usuwanie</w:t>
       </w:r>
-      <w:bookmarkEnd w:id="18"/>
+      <w:bookmarkEnd w:id="19"/>
     </w:p>
     <w:p>
       <w:pPr>
@@ -8745,7 +9607,7 @@
           <w:szCs w:val="52"/>
         </w:rPr>
       </w:pPr>
-      <w:bookmarkStart w:id="19" w:name="_Toc335084490"/>
+      <w:bookmarkStart w:id="20" w:name="_Toc340174047"/>
       <w:r>
         <w:rPr>
           <w:rFonts w:ascii="Adobe Caslon Pro" w:hAnsi="Adobe Caslon Pro"/>
@@ -8754,7 +9616,7 @@
         </w:rPr>
         <w:t>Odłączanie</w:t>
       </w:r>
-      <w:bookmarkEnd w:id="19"/>
+      <w:bookmarkEnd w:id="20"/>
     </w:p>
     <w:p>
       <w:pPr>
@@ -8787,7 +9649,16 @@
           <w:sz w:val="24"/>
           <w:szCs w:val="24"/>
         </w:rPr>
-        <w:t xml:space="preserve"> Drugim sposobem jest tytułowe odłączanie. Służy do tego przycisk "Detach", który jak nazwa wskazuje, odłącza akcję od reszty. Innymi słowy, gdy odłączymy akcję z dnia 12.09, szereg akcji się nie zmieni, tzn. dalej będzie to samo wywołane w tych samych dniach. Jedyną zmianą będzie to, że teraz po wybraniu akcji z dnia 12.09 nie zaznaczymy całej reszty a tylko tą jedną odłączoną, którą możemy bez problemów przesuwać na kalendarzu. W naszym przypadku przesuniemy ją po prostu na dzień 13.09.</w:t>
+        <w:t xml:space="preserve"> Drugim sposobem jest tytułowe odłączanie. Służy do tego przycisk "Detach", który jak nazwa wskazuje, odłącza akcję od reszty. Innymi słowy, gdy odłączymy akcję z dnia 12.09, szereg akcji się nie zmieni, tzn. dalej będzie to samo wywołane w tych samych dniach. Jedyną zmianą </w:t>
+      </w:r>
+      <w:r>
+        <w:rPr>
+          <w:rFonts w:ascii="Adobe Caslon Pro" w:hAnsi="Adobe Caslon Pro"/>
+          <w:sz w:val="24"/>
+          <w:szCs w:val="24"/>
+        </w:rPr>
+        <w:lastRenderedPageBreak/>
+        <w:t>będzie to, że teraz po wybraniu akcji z dnia 12.09 nie zaznaczymy całej reszty a tylko tą jedną odłączoną, którą możemy bez problemów przesuwać na kalendarzu. W naszym przypadku przesuniemy ją po prostu na dzień 13.09.</w:t>
       </w:r>
     </w:p>
     <w:p>
@@ -8804,17 +9675,16 @@
           <w:szCs w:val="52"/>
         </w:rPr>
       </w:pPr>
-      <w:bookmarkStart w:id="20" w:name="_Toc335084491"/>
+      <w:bookmarkStart w:id="21" w:name="_Toc340174048"/>
       <w:r>
         <w:rPr>
           <w:rFonts w:ascii="Adobe Caslon Pro" w:hAnsi="Adobe Caslon Pro"/>
           <w:sz w:val="52"/>
           <w:szCs w:val="52"/>
         </w:rPr>
-        <w:lastRenderedPageBreak/>
         <w:t>Przesuwanie</w:t>
       </w:r>
-      <w:bookmarkEnd w:id="20"/>
+      <w:bookmarkEnd w:id="21"/>
     </w:p>
     <w:p>
       <w:pPr>
@@ -8909,7 +9779,7 @@
           <w:szCs w:val="52"/>
         </w:rPr>
       </w:pPr>
-      <w:bookmarkStart w:id="21" w:name="_Toc335084492"/>
+      <w:bookmarkStart w:id="22" w:name="_Toc340174049"/>
       <w:r>
         <w:rPr>
           <w:rFonts w:ascii="Adobe Caslon Pro" w:hAnsi="Adobe Caslon Pro"/>
@@ -8918,7 +9788,7 @@
         </w:rPr>
         <w:t>Zapisywanie</w:t>
       </w:r>
-      <w:bookmarkEnd w:id="21"/>
+      <w:bookmarkEnd w:id="22"/>
     </w:p>
     <w:p>
       <w:pPr>
@@ -9090,6 +9960,66 @@
     </w:p>
     <w:p>
       <w:pPr>
+        <w:jc w:val="both"/>
+        <w:rPr>
+          <w:rFonts w:ascii="Adobe Caslon Pro" w:hAnsi="Adobe Caslon Pro"/>
+          <w:sz w:val="24"/>
+          <w:szCs w:val="24"/>
+        </w:rPr>
+      </w:pPr>
+    </w:p>
+    <w:p>
+      <w:pPr>
+        <w:jc w:val="both"/>
+        <w:rPr>
+          <w:rFonts w:ascii="Adobe Caslon Pro" w:hAnsi="Adobe Caslon Pro"/>
+          <w:sz w:val="24"/>
+          <w:szCs w:val="24"/>
+        </w:rPr>
+      </w:pPr>
+    </w:p>
+    <w:p>
+      <w:pPr>
+        <w:jc w:val="both"/>
+        <w:rPr>
+          <w:rFonts w:ascii="Adobe Caslon Pro" w:hAnsi="Adobe Caslon Pro"/>
+          <w:sz w:val="24"/>
+          <w:szCs w:val="24"/>
+        </w:rPr>
+      </w:pPr>
+    </w:p>
+    <w:p>
+      <w:pPr>
+        <w:jc w:val="both"/>
+        <w:rPr>
+          <w:rFonts w:ascii="Adobe Caslon Pro" w:hAnsi="Adobe Caslon Pro"/>
+          <w:sz w:val="24"/>
+          <w:szCs w:val="24"/>
+        </w:rPr>
+      </w:pPr>
+    </w:p>
+    <w:p>
+      <w:pPr>
+        <w:jc w:val="both"/>
+        <w:rPr>
+          <w:rFonts w:ascii="Adobe Caslon Pro" w:hAnsi="Adobe Caslon Pro"/>
+          <w:sz w:val="24"/>
+          <w:szCs w:val="24"/>
+        </w:rPr>
+      </w:pPr>
+    </w:p>
+    <w:p>
+      <w:pPr>
+        <w:jc w:val="both"/>
+        <w:rPr>
+          <w:rFonts w:ascii="Adobe Caslon Pro" w:hAnsi="Adobe Caslon Pro"/>
+          <w:sz w:val="24"/>
+          <w:szCs w:val="24"/>
+        </w:rPr>
+      </w:pPr>
+    </w:p>
+    <w:p>
+      <w:pPr>
         <w:pStyle w:val="Akapitzlist"/>
         <w:numPr>
           <w:ilvl w:val="0"/>
@@ -9102,16 +10032,17 @@
           <w:szCs w:val="72"/>
         </w:rPr>
       </w:pPr>
-      <w:bookmarkStart w:id="22" w:name="_Toc335084493"/>
+      <w:bookmarkStart w:id="23" w:name="_Toc340174050"/>
       <w:r>
         <w:rPr>
           <w:rFonts w:ascii="Adobe Caslon Pro" w:hAnsi="Adobe Caslon Pro"/>
           <w:sz w:val="72"/>
           <w:szCs w:val="72"/>
         </w:rPr>
+        <w:lastRenderedPageBreak/>
         <w:t>Tryb "czuwania"</w:t>
       </w:r>
-      <w:bookmarkEnd w:id="22"/>
+      <w:bookmarkEnd w:id="23"/>
     </w:p>
     <w:p>
       <w:pPr>
@@ -9345,14 +10276,13 @@
           <w:szCs w:val="52"/>
         </w:rPr>
       </w:pPr>
-      <w:bookmarkStart w:id="23" w:name="_Toc335084494"/>
+      <w:bookmarkStart w:id="24" w:name="_Toc340174051"/>
       <w:r>
         <w:rPr>
           <w:rFonts w:ascii="Adobe Caslon Pro" w:hAnsi="Adobe Caslon Pro"/>
           <w:sz w:val="52"/>
           <w:szCs w:val="52"/>
         </w:rPr>
-        <w:lastRenderedPageBreak/>
         <w:t xml:space="preserve">Menu trybu </w:t>
       </w:r>
       <w:r>
@@ -9379,7 +10309,7 @@
         </w:rPr>
         <w:t>"</w:t>
       </w:r>
-      <w:bookmarkEnd w:id="23"/>
+      <w:bookmarkEnd w:id="24"/>
     </w:p>
     <w:p>
       <w:pPr>
@@ -9449,7 +10379,15 @@
           <w:szCs w:val="24"/>
         </w:rPr>
         <w:tab/>
-        <w:t>Menu kontekstowe wywołane poprzez prawe kliknięcie myszką na ikonę zawiera listę akcji, które czekają na wywołanie. Jeśli jakaś akcja została wywołana (lub jej nastawiona godzina jest przed aktualną</w:t>
+        <w:t xml:space="preserve">Menu kontekstowe wywołane poprzez prawe kliknięcie myszką na ikonę zawiera listę akcji, które czekają na wywołanie. Jeśli jakaś akcja została wywołana (lub jej nastawiona godzina jest </w:t>
+      </w:r>
+      <w:r>
+        <w:rPr>
+          <w:rFonts w:ascii="Adobe Caslon Pro" w:hAnsi="Adobe Caslon Pro"/>
+          <w:sz w:val="24"/>
+          <w:szCs w:val="24"/>
+        </w:rPr>
+        <w:t>wcześniejsza niż aktualna</w:t>
       </w:r>
       <w:r>
         <w:rPr>
@@ -9538,7 +10476,7 @@
           <w:szCs w:val="52"/>
         </w:rPr>
       </w:pPr>
-      <w:bookmarkStart w:id="24" w:name="_Toc335084495"/>
+      <w:bookmarkStart w:id="25" w:name="_Toc340174052"/>
       <w:r>
         <w:rPr>
           <w:rFonts w:ascii="Adobe Caslon Pro" w:hAnsi="Adobe Caslon Pro"/>
@@ -9547,7 +10485,7 @@
         </w:rPr>
         <w:t>Uruchomienie akcji</w:t>
       </w:r>
-      <w:bookmarkEnd w:id="24"/>
+      <w:bookmarkEnd w:id="25"/>
     </w:p>
     <w:p>
       <w:pPr>
@@ -9624,7 +10562,16 @@
           <w:sz w:val="24"/>
           <w:szCs w:val="24"/>
         </w:rPr>
-        <w:t xml:space="preserve">Gdy nadejdzie w końcu czas określony dla akcji, skrypt zostanie po prostu uruchomiony. Uruchamianie skryptu możemy ustawić tak, że zostaniemy o tym poinformowani </w:t>
+        <w:t xml:space="preserve">Gdy nadejdzie w końcu czas określony dla akcji, skrypt zostanie po prostu </w:t>
+      </w:r>
+      <w:r>
+        <w:rPr>
+          <w:rFonts w:ascii="Adobe Caslon Pro" w:hAnsi="Adobe Caslon Pro"/>
+          <w:sz w:val="24"/>
+          <w:szCs w:val="24"/>
+        </w:rPr>
+        <w:lastRenderedPageBreak/>
+        <w:t xml:space="preserve">uruchomiony. Uruchamianie skryptu możemy ustawić tak, że zostaniemy o tym poinformowani </w:t>
       </w:r>
       <w:r>
         <w:rPr>
@@ -9640,7 +10587,15 @@
           <w:sz w:val="24"/>
           <w:szCs w:val="24"/>
         </w:rPr>
-        <w:t xml:space="preserve"> (domyślne ustawienie, 10s)</w:t>
+        <w:t xml:space="preserve"> (domyślne ustawienie</w:t>
+      </w:r>
+      <w:r>
+        <w:rPr>
+          <w:rFonts w:ascii="Adobe Caslon Pro" w:hAnsi="Adobe Caslon Pro"/>
+          <w:sz w:val="24"/>
+          <w:szCs w:val="24"/>
+        </w:rPr>
+        <w:t xml:space="preserve"> 10s)</w:t>
       </w:r>
       <w:r>
         <w:rPr>
@@ -9689,7 +10644,7 @@
           <w:szCs w:val="52"/>
         </w:rPr>
       </w:pPr>
-      <w:bookmarkStart w:id="25" w:name="_Toc335084496"/>
+      <w:bookmarkStart w:id="26" w:name="_Toc340174053"/>
       <w:r>
         <w:rPr>
           <w:rFonts w:ascii="Adobe Caslon Pro" w:hAnsi="Adobe Caslon Pro"/>
@@ -9698,7 +10653,7 @@
         </w:rPr>
         <w:t>Powiadomienia</w:t>
       </w:r>
-      <w:bookmarkEnd w:id="25"/>
+      <w:bookmarkEnd w:id="26"/>
     </w:p>
     <w:p>
       <w:pPr>
@@ -9815,16 +10770,7 @@
           <w:sz w:val="24"/>
           <w:szCs w:val="24"/>
         </w:rPr>
-        <w:t xml:space="preserve">ruchomienie (Run), </w:t>
-      </w:r>
-      <w:r>
-        <w:rPr>
-          <w:rFonts w:ascii="Adobe Caslon Pro" w:hAnsi="Adobe Caslon Pro"/>
-          <w:sz w:val="24"/>
-          <w:szCs w:val="24"/>
-        </w:rPr>
-        <w:lastRenderedPageBreak/>
-        <w:t xml:space="preserve">wstrzymanie (Suspend) oraz zignorowanie akcji (Ignore). </w:t>
+        <w:t xml:space="preserve">ruchomienie (Run), wstrzymanie (Suspend) oraz zignorowanie akcji (Ignore). </w:t>
       </w:r>
       <w:r>
         <w:rPr>
@@ -9864,7 +10810,23 @@
           <w:sz w:val="24"/>
           <w:szCs w:val="24"/>
         </w:rPr>
-        <w:t>poczym wywołana zostanie akcja.</w:t>
+        <w:t>po</w:t>
+      </w:r>
+      <w:r>
+        <w:rPr>
+          <w:rFonts w:ascii="Adobe Caslon Pro" w:hAnsi="Adobe Caslon Pro"/>
+          <w:sz w:val="24"/>
+          <w:szCs w:val="24"/>
+        </w:rPr>
+        <w:t xml:space="preserve"> </w:t>
+      </w:r>
+      <w:r>
+        <w:rPr>
+          <w:rFonts w:ascii="Adobe Caslon Pro" w:hAnsi="Adobe Caslon Pro"/>
+          <w:sz w:val="24"/>
+          <w:szCs w:val="24"/>
+        </w:rPr>
+        <w:t>czym wywołana zostanie akcja.</w:t>
       </w:r>
     </w:p>
     <w:p>
@@ -9908,6 +10870,36 @@
         </w:rPr>
         <w:t xml:space="preserve"> Jeśli domyślny dźwięk nie będzie pasować użytkownikowi, możliwa jest jego zmiana. Program obsługuje popularne formaty takie jak .mp3, .wav, .ogg i wiele innych. Jeśli z jakichś powodów sygnał nie jest odtwarzany przez program jest to wina systemu, ponieważ program korzysta tak naprawdę z systemowych komponentów do odtwarzania dźwięku.</w:t>
       </w:r>
+    </w:p>
+    <w:p>
+      <w:pPr>
+        <w:jc w:val="both"/>
+        <w:rPr>
+          <w:rFonts w:ascii="Adobe Caslon Pro" w:hAnsi="Adobe Caslon Pro"/>
+          <w:sz w:val="24"/>
+          <w:szCs w:val="24"/>
+        </w:rPr>
+      </w:pPr>
+    </w:p>
+    <w:p>
+      <w:pPr>
+        <w:jc w:val="both"/>
+        <w:rPr>
+          <w:rFonts w:ascii="Adobe Caslon Pro" w:hAnsi="Adobe Caslon Pro"/>
+          <w:sz w:val="24"/>
+          <w:szCs w:val="24"/>
+        </w:rPr>
+      </w:pPr>
+    </w:p>
+    <w:p>
+      <w:pPr>
+        <w:jc w:val="both"/>
+        <w:rPr>
+          <w:rFonts w:ascii="Adobe Caslon Pro" w:hAnsi="Adobe Caslon Pro"/>
+          <w:sz w:val="24"/>
+          <w:szCs w:val="24"/>
+        </w:rPr>
+      </w:pPr>
     </w:p>
     <w:p>
       <w:pPr>
@@ -9923,16 +10915,17 @@
           <w:szCs w:val="72"/>
         </w:rPr>
       </w:pPr>
-      <w:bookmarkStart w:id="26" w:name="_Toc335084497"/>
+      <w:bookmarkStart w:id="27" w:name="_Toc340174054"/>
       <w:r>
         <w:rPr>
           <w:rFonts w:ascii="Adobe Caslon Pro" w:hAnsi="Adobe Caslon Pro"/>
           <w:sz w:val="72"/>
           <w:szCs w:val="72"/>
         </w:rPr>
+        <w:lastRenderedPageBreak/>
         <w:t>Nagrywanie akcji</w:t>
       </w:r>
-      <w:bookmarkEnd w:id="26"/>
+      <w:bookmarkEnd w:id="27"/>
     </w:p>
     <w:p>
       <w:pPr>
@@ -10042,17 +11035,16 @@
           <w:szCs w:val="52"/>
         </w:rPr>
       </w:pPr>
-      <w:bookmarkStart w:id="27" w:name="_Toc335084498"/>
+      <w:bookmarkStart w:id="28" w:name="_Toc340174055"/>
       <w:r>
         <w:rPr>
           <w:rFonts w:ascii="Adobe Caslon Pro" w:hAnsi="Adobe Caslon Pro"/>
           <w:sz w:val="52"/>
           <w:szCs w:val="52"/>
         </w:rPr>
-        <w:lastRenderedPageBreak/>
         <w:t>Uruchomienie</w:t>
       </w:r>
-      <w:bookmarkEnd w:id="27"/>
+      <w:bookmarkEnd w:id="28"/>
     </w:p>
     <w:p>
       <w:pPr>
@@ -10179,7 +11171,7 @@
           <w:szCs w:val="52"/>
         </w:rPr>
       </w:pPr>
-      <w:bookmarkStart w:id="28" w:name="_Toc335084499"/>
+      <w:bookmarkStart w:id="29" w:name="_Toc340174056"/>
       <w:r>
         <w:rPr>
           <w:rFonts w:ascii="Adobe Caslon Pro" w:hAnsi="Adobe Caslon Pro"/>
@@ -10188,7 +11180,7 @@
         </w:rPr>
         <w:t>Ustawienia</w:t>
       </w:r>
-      <w:bookmarkEnd w:id="28"/>
+      <w:bookmarkEnd w:id="29"/>
     </w:p>
     <w:p>
       <w:pPr>
@@ -10273,7 +11265,16 @@
           <w:sz w:val="24"/>
           <w:szCs w:val="24"/>
         </w:rPr>
-        <w:t>rzy nagrywaniu główne okno aplikacji zostanie schowane, a my wykonujemy akcje, które zostaną zapisane w skrypcie (domyślnie ruch myszy nie jest nagrywany, jedynie kliknięcia przycisków i klawiszy na klawiaturze).</w:t>
+        <w:t xml:space="preserve">rzy nagrywaniu główne okno aplikacji zostanie </w:t>
+      </w:r>
+      <w:r>
+        <w:rPr>
+          <w:rFonts w:ascii="Adobe Caslon Pro" w:hAnsi="Adobe Caslon Pro"/>
+          <w:sz w:val="24"/>
+          <w:szCs w:val="24"/>
+        </w:rPr>
+        <w:lastRenderedPageBreak/>
+        <w:t>schowane, a my wykonujemy akcje, które zostaną zapisane w skrypcie (domyślnie ruch myszy nie jest nagrywany, jedynie kliknięcia przycisków i klawiszy na klawiaturze).</w:t>
       </w:r>
       <w:r>
         <w:rPr>
@@ -10306,19 +11307,666 @@
           <w:szCs w:val="52"/>
         </w:rPr>
       </w:pPr>
-      <w:bookmarkStart w:id="29" w:name="_Toc335084500"/>
+      <w:bookmarkStart w:id="30" w:name="_Toc340174057"/>
       <w:r>
         <w:rPr>
           <w:rFonts w:ascii="Adobe Caslon Pro" w:hAnsi="Adobe Caslon Pro"/>
           <w:sz w:val="52"/>
           <w:szCs w:val="52"/>
         </w:rPr>
+        <w:t>Pobieranie stanu ekranu</w:t>
+      </w:r>
+      <w:bookmarkEnd w:id="30"/>
+    </w:p>
+    <w:p>
+      <w:pPr>
+        <w:pStyle w:val="Akapitzlist"/>
+        <w:ind w:left="0"/>
+        <w:jc w:val="both"/>
+        <w:rPr>
+          <w:rFonts w:ascii="Adobe Caslon Pro" w:hAnsi="Adobe Caslon Pro"/>
+          <w:sz w:val="24"/>
+          <w:szCs w:val="24"/>
+        </w:rPr>
+      </w:pPr>
+      <w:r>
+        <w:rPr>
+          <w:rFonts w:ascii="Adobe Caslon Pro" w:hAnsi="Adobe Caslon Pro"/>
+          <w:sz w:val="24"/>
+          <w:szCs w:val="24"/>
+        </w:rPr>
+        <w:tab/>
+        <w:t>Gdy jesteśmy w trybie nagrywania skrypt</w:t>
+      </w:r>
+      <w:r>
+        <w:rPr>
+          <w:rFonts w:ascii="Adobe Caslon Pro" w:hAnsi="Adobe Caslon Pro"/>
+          <w:sz w:val="24"/>
+          <w:szCs w:val="24"/>
+        </w:rPr>
+        <w:t>u</w:t>
+      </w:r>
+      <w:r>
+        <w:rPr>
+          <w:rFonts w:ascii="Adobe Caslon Pro" w:hAnsi="Adobe Caslon Pro"/>
+          <w:sz w:val="24"/>
+          <w:szCs w:val="24"/>
+        </w:rPr>
+        <w:t xml:space="preserve"> możliwe</w:t>
+      </w:r>
+      <w:r>
+        <w:rPr>
+          <w:rFonts w:ascii="Adobe Caslon Pro" w:hAnsi="Adobe Caslon Pro"/>
+          <w:sz w:val="24"/>
+          <w:szCs w:val="24"/>
+        </w:rPr>
+        <w:t xml:space="preserve"> jest pobranie </w:t>
+      </w:r>
+      <w:r>
+        <w:rPr>
+          <w:rFonts w:ascii="Adobe Caslon Pro" w:hAnsi="Adobe Caslon Pro"/>
+          <w:sz w:val="24"/>
+          <w:szCs w:val="24"/>
+        </w:rPr>
+        <w:t>fragmentu ekranu w celu jego znalezienie gdy odtwarzamy nagrywany skrypt. Aby przejść do wspomnianego trybu, podczas nagrywania naciskamy kombinację lewy ctrl + lewy shift + Z, po czym zostanie zmieniony kursor informujący o tym, że możemy już zaznaczać</w:t>
+      </w:r>
+      <w:r>
+        <w:rPr>
+          <w:rFonts w:ascii="Adobe Caslon Pro" w:hAnsi="Adobe Caslon Pro"/>
+          <w:sz w:val="24"/>
+          <w:szCs w:val="24"/>
+        </w:rPr>
+        <w:t xml:space="preserve"> fragment</w:t>
+      </w:r>
+      <w:r>
+        <w:rPr>
+          <w:rFonts w:ascii="Adobe Caslon Pro" w:hAnsi="Adobe Caslon Pro"/>
+          <w:sz w:val="24"/>
+          <w:szCs w:val="24"/>
+        </w:rPr>
+        <w:t xml:space="preserve"> ekran</w:t>
+      </w:r>
+      <w:r>
+        <w:rPr>
+          <w:rFonts w:ascii="Adobe Caslon Pro" w:hAnsi="Adobe Caslon Pro"/>
+          <w:sz w:val="24"/>
+          <w:szCs w:val="24"/>
+        </w:rPr>
+        <w:t>u</w:t>
+      </w:r>
+      <w:r>
+        <w:rPr>
+          <w:rFonts w:ascii="Adobe Caslon Pro" w:hAnsi="Adobe Caslon Pro"/>
+          <w:sz w:val="24"/>
+          <w:szCs w:val="24"/>
+        </w:rPr>
+        <w:t>. Robimy to zakreślając zwykły prostokąt jak gdybyśmy rysowali w programie MS Paint.</w:t>
+      </w:r>
+      <w:r>
+        <w:rPr>
+          <w:rFonts w:ascii="Adobe Caslon Pro" w:hAnsi="Adobe Caslon Pro"/>
+          <w:sz w:val="24"/>
+          <w:szCs w:val="24"/>
+        </w:rPr>
+        <w:t xml:space="preserve"> Po zaznaczeniu fragmentu (zwolnieniu lewego przycisku myszy) nagrywanie wraca do normalnego trybu. Warto zaznaczyć, że jakiekolwiek działania myszką czy klawiaturą podczas trybu zaznaczania fragmentu ekran</w:t>
+      </w:r>
+      <w:r>
+        <w:rPr>
+          <w:rFonts w:ascii="Adobe Caslon Pro" w:hAnsi="Adobe Caslon Pro"/>
+          <w:sz w:val="24"/>
+          <w:szCs w:val="24"/>
+        </w:rPr>
+        <w:t>u</w:t>
+      </w:r>
+      <w:r>
+        <w:rPr>
+          <w:rFonts w:ascii="Adobe Caslon Pro" w:hAnsi="Adobe Caslon Pro"/>
+          <w:sz w:val="24"/>
+          <w:szCs w:val="24"/>
+        </w:rPr>
+        <w:t xml:space="preserve"> nie są nagrywane.</w:t>
+      </w:r>
+    </w:p>
+    <w:p>
+      <w:pPr>
+        <w:pStyle w:val="Akapitzlist"/>
+        <w:ind w:left="0"/>
+        <w:jc w:val="both"/>
+        <w:rPr>
+          <w:rFonts w:ascii="Adobe Caslon Pro" w:hAnsi="Adobe Caslon Pro"/>
+          <w:sz w:val="24"/>
+          <w:szCs w:val="24"/>
+        </w:rPr>
+      </w:pPr>
+      <w:r>
+        <w:rPr>
+          <w:rFonts w:ascii="Adobe Caslon Pro" w:hAnsi="Adobe Caslon Pro"/>
+          <w:sz w:val="24"/>
+          <w:szCs w:val="24"/>
+        </w:rPr>
+        <w:tab/>
+        <w:t>Aby bardziej rozjaśnić sprawę omówmy to na jakimś przykładzie.</w:t>
+      </w:r>
+      <w:r>
+        <w:rPr>
+          <w:rFonts w:ascii="Adobe Caslon Pro" w:hAnsi="Adobe Caslon Pro"/>
+          <w:sz w:val="24"/>
+          <w:szCs w:val="24"/>
+        </w:rPr>
+        <w:t xml:space="preserve"> </w:t>
+      </w:r>
+      <w:r>
+        <w:rPr>
+          <w:rFonts w:ascii="Adobe Caslon Pro" w:hAnsi="Adobe Caslon Pro"/>
+          <w:sz w:val="24"/>
+          <w:szCs w:val="24"/>
+        </w:rPr>
+        <w:t>Załóżmy, że chcemy z</w:t>
+      </w:r>
+      <w:r>
+        <w:rPr>
+          <w:rFonts w:ascii="Adobe Caslon Pro" w:hAnsi="Adobe Caslon Pro"/>
+          <w:sz w:val="24"/>
+          <w:szCs w:val="24"/>
+        </w:rPr>
+        <w:t>alogować się na jakiejś stronie</w:t>
+      </w:r>
+      <w:r>
+        <w:rPr>
+          <w:rFonts w:ascii="Adobe Caslon Pro" w:hAnsi="Adobe Caslon Pro"/>
+          <w:sz w:val="24"/>
+          <w:szCs w:val="24"/>
+        </w:rPr>
+        <w:t>. Czas wczytywania strony możemy być różny</w:t>
+      </w:r>
+      <w:r>
+        <w:rPr>
+          <w:rFonts w:ascii="Adobe Caslon Pro" w:hAnsi="Adobe Caslon Pro"/>
+          <w:sz w:val="24"/>
+          <w:szCs w:val="24"/>
+        </w:rPr>
+        <w:t>,</w:t>
+      </w:r>
+      <w:r>
+        <w:rPr>
+          <w:rFonts w:ascii="Adobe Caslon Pro" w:hAnsi="Adobe Caslon Pro"/>
+          <w:sz w:val="24"/>
+          <w:szCs w:val="24"/>
+        </w:rPr>
+        <w:t xml:space="preserve"> zależnie od przeciążenia sieci czy innych czynników. Zatem musimy w jakiś sposób dowiedzieć </w:t>
+      </w:r>
+      <w:r>
+        <w:rPr>
+          <w:rFonts w:ascii="Adobe Caslon Pro" w:hAnsi="Adobe Caslon Pro"/>
+          <w:sz w:val="24"/>
+          <w:szCs w:val="24"/>
+        </w:rPr>
+        <w:t xml:space="preserve">się </w:t>
+      </w:r>
+      <w:r>
+        <w:rPr>
+          <w:rFonts w:ascii="Adobe Caslon Pro" w:hAnsi="Adobe Caslon Pro"/>
+          <w:sz w:val="24"/>
+          <w:szCs w:val="24"/>
+        </w:rPr>
+        <w:t>czy dana strona się już wczytała aby następnie wykonać kliknięcie w odpowi</w:t>
+      </w:r>
+      <w:r>
+        <w:rPr>
+          <w:rFonts w:ascii="Adobe Caslon Pro" w:hAnsi="Adobe Caslon Pro"/>
+          <w:sz w:val="24"/>
+          <w:szCs w:val="24"/>
+        </w:rPr>
+        <w:t>ednim polu i wpisać dane</w:t>
+      </w:r>
+      <w:r>
+        <w:rPr>
+          <w:rFonts w:ascii="Adobe Caslon Pro" w:hAnsi="Adobe Caslon Pro"/>
+          <w:sz w:val="24"/>
+          <w:szCs w:val="24"/>
+        </w:rPr>
+        <w:t>.</w:t>
+      </w:r>
+    </w:p>
+    <w:p>
+      <w:pPr>
+        <w:pStyle w:val="Akapitzlist"/>
+        <w:ind w:left="0"/>
+        <w:jc w:val="both"/>
+        <w:rPr>
+          <w:rFonts w:ascii="Adobe Caslon Pro" w:hAnsi="Adobe Caslon Pro"/>
+          <w:sz w:val="24"/>
+          <w:szCs w:val="24"/>
+        </w:rPr>
+      </w:pPr>
+      <w:r>
+        <w:rPr>
+          <w:rFonts w:ascii="Adobe Caslon Pro" w:hAnsi="Adobe Caslon Pro"/>
+          <w:sz w:val="24"/>
+          <w:szCs w:val="24"/>
+        </w:rPr>
+        <w:tab/>
+        <w:t>Scenariusz taki możemy nagrać następująco:</w:t>
+      </w:r>
+    </w:p>
+    <w:p>
+      <w:pPr>
+        <w:pStyle w:val="Akapitzlist"/>
+        <w:numPr>
+          <w:ilvl w:val="0"/>
+          <w:numId w:val="14"/>
+        </w:numPr>
+        <w:jc w:val="both"/>
+        <w:rPr>
+          <w:rFonts w:ascii="Adobe Caslon Pro" w:hAnsi="Adobe Caslon Pro"/>
+          <w:sz w:val="24"/>
+          <w:szCs w:val="24"/>
+        </w:rPr>
+      </w:pPr>
+      <w:r>
+        <w:rPr>
+          <w:rFonts w:ascii="Adobe Caslon Pro" w:hAnsi="Adobe Caslon Pro"/>
+          <w:sz w:val="24"/>
+          <w:szCs w:val="24"/>
+        </w:rPr>
+        <w:t>Odpalamy Recorder'a i wchodzimy na stronę,</w:t>
+      </w:r>
+    </w:p>
+    <w:p>
+      <w:pPr>
+        <w:pStyle w:val="Akapitzlist"/>
+        <w:numPr>
+          <w:ilvl w:val="0"/>
+          <w:numId w:val="14"/>
+        </w:numPr>
+        <w:jc w:val="both"/>
+        <w:rPr>
+          <w:rFonts w:ascii="Adobe Caslon Pro" w:hAnsi="Adobe Caslon Pro"/>
+          <w:sz w:val="24"/>
+          <w:szCs w:val="24"/>
+        </w:rPr>
+      </w:pPr>
+      <w:r>
+        <w:rPr>
+          <w:rFonts w:ascii="Adobe Caslon Pro" w:hAnsi="Adobe Caslon Pro"/>
+          <w:sz w:val="24"/>
+          <w:szCs w:val="24"/>
+        </w:rPr>
+        <w:t>Wciskamy lewy ctrl + lewy shift + Z</w:t>
+      </w:r>
+      <w:r>
+        <w:rPr>
+          <w:rFonts w:ascii="Adobe Caslon Pro" w:hAnsi="Adobe Caslon Pro"/>
+          <w:sz w:val="24"/>
+          <w:szCs w:val="24"/>
+        </w:rPr>
+        <w:t xml:space="preserve"> i z</w:t>
+      </w:r>
+      <w:r>
+        <w:rPr>
+          <w:rFonts w:ascii="Adobe Caslon Pro" w:hAnsi="Adobe Caslon Pro"/>
+          <w:sz w:val="24"/>
+          <w:szCs w:val="24"/>
+        </w:rPr>
+        <w:t>aznaczamy coś na stronie,</w:t>
+      </w:r>
+    </w:p>
+    <w:p>
+      <w:pPr>
+        <w:pStyle w:val="Akapitzlist"/>
+        <w:numPr>
+          <w:ilvl w:val="0"/>
+          <w:numId w:val="14"/>
+        </w:numPr>
+        <w:jc w:val="both"/>
+        <w:rPr>
+          <w:rFonts w:ascii="Adobe Caslon Pro" w:hAnsi="Adobe Caslon Pro"/>
+          <w:sz w:val="24"/>
+          <w:szCs w:val="24"/>
+        </w:rPr>
+      </w:pPr>
+      <w:r>
+        <w:rPr>
+          <w:rFonts w:ascii="Adobe Caslon Pro" w:hAnsi="Adobe Caslon Pro"/>
+          <w:sz w:val="24"/>
+          <w:szCs w:val="24"/>
+        </w:rPr>
+        <w:t>Klikamy w odpowiednie pola i wpisujemy dane.</w:t>
+      </w:r>
+    </w:p>
+    <w:p>
+      <w:pPr>
+        <w:jc w:val="both"/>
+        <w:rPr>
+          <w:rFonts w:ascii="Adobe Caslon Pro" w:hAnsi="Adobe Caslon Pro"/>
+          <w:sz w:val="24"/>
+          <w:szCs w:val="24"/>
+        </w:rPr>
+      </w:pPr>
+      <w:r>
+        <w:rPr>
+          <w:rFonts w:ascii="Adobe Caslon Pro" w:hAnsi="Adobe Caslon Pro"/>
+          <w:sz w:val="24"/>
+          <w:szCs w:val="24"/>
+        </w:rPr>
+        <w:t xml:space="preserve">Te </w:t>
+      </w:r>
+      <w:r>
+        <w:rPr>
+          <w:rFonts w:ascii="Adobe Caslon Pro" w:hAnsi="Adobe Caslon Pro"/>
+          <w:i/>
+          <w:sz w:val="24"/>
+          <w:szCs w:val="24"/>
+        </w:rPr>
+        <w:t>coś</w:t>
+      </w:r>
+      <w:r>
+        <w:rPr>
+          <w:rFonts w:ascii="Adobe Caslon Pro" w:hAnsi="Adobe Caslon Pro"/>
+          <w:sz w:val="24"/>
+          <w:szCs w:val="24"/>
+        </w:rPr>
+        <w:t xml:space="preserve"> w 3 punkcie powinno być fragmentem unikalnym dla całego ekranu (jeśli taki fragment występuje także gdzieś indziej, skrypt może się pomylić i pomyśleć, że nastał odpowiedni moment na wykonanie kolejnych komend). Ponadto fragment taki powinien być dosyć mały</w:t>
+      </w:r>
+      <w:r>
+        <w:rPr>
+          <w:rFonts w:ascii="Adobe Caslon Pro" w:hAnsi="Adobe Caslon Pro"/>
+          <w:sz w:val="24"/>
+          <w:szCs w:val="24"/>
+        </w:rPr>
+        <w:t xml:space="preserve"> </w:t>
+      </w:r>
+      <w:r>
+        <w:rPr>
+          <w:rFonts w:ascii="Adobe Caslon Pro" w:hAnsi="Adobe Caslon Pro"/>
+          <w:sz w:val="24"/>
+          <w:szCs w:val="24"/>
+        </w:rPr>
+        <w:lastRenderedPageBreak/>
+        <w:t>(aby można było go odnaleźć w rozsądnym czasie)</w:t>
+      </w:r>
+      <w:r>
+        <w:rPr>
+          <w:rFonts w:ascii="Adobe Caslon Pro" w:hAnsi="Adobe Caslon Pro"/>
+          <w:sz w:val="24"/>
+          <w:szCs w:val="24"/>
+        </w:rPr>
+        <w:t xml:space="preserve"> ograniczając się jedynie do</w:t>
+      </w:r>
+      <w:r>
+        <w:rPr>
+          <w:rFonts w:ascii="Adobe Caslon Pro" w:hAnsi="Adobe Caslon Pro"/>
+          <w:sz w:val="24"/>
+          <w:szCs w:val="24"/>
+        </w:rPr>
+        <w:t xml:space="preserve"> konkretnego obiektu z usuniętym nieużytecznym tłem. Np.:</w:t>
+      </w:r>
+    </w:p>
+    <w:tbl>
+      <w:tblPr>
+        <w:tblStyle w:val="Tabela-Siatka"/>
+        <w:tblW w:w="0" w:type="auto"/>
+        <w:tblBorders>
+          <w:top w:val="none" w:sz="0" w:space="0" w:color="auto"/>
+          <w:left w:val="none" w:sz="0" w:space="0" w:color="auto"/>
+          <w:bottom w:val="none" w:sz="0" w:space="0" w:color="auto"/>
+          <w:right w:val="none" w:sz="0" w:space="0" w:color="auto"/>
+        </w:tblBorders>
+        <w:tblLook w:val="04A0"/>
+      </w:tblPr>
+      <w:tblGrid>
+        <w:gridCol w:w="4606"/>
+        <w:gridCol w:w="4606"/>
+      </w:tblGrid>
+      <w:tr>
+        <w:tc>
+          <w:tcPr>
+            <w:tcW w:w="4606" w:type="dxa"/>
+            <w:vAlign w:val="center"/>
+          </w:tcPr>
+          <w:p>
+            <w:pPr>
+              <w:jc w:val="center"/>
+              <w:rPr>
+                <w:rFonts w:ascii="Adobe Caslon Pro" w:hAnsi="Adobe Caslon Pro"/>
+                <w:sz w:val="24"/>
+                <w:szCs w:val="24"/>
+              </w:rPr>
+            </w:pPr>
+            <w:r>
+              <w:rPr>
+                <w:rFonts w:ascii="Adobe Caslon Pro" w:hAnsi="Adobe Caslon Pro"/>
+                <w:sz w:val="24"/>
+                <w:szCs w:val="24"/>
+              </w:rPr>
+              <w:t>Gorzej</w:t>
+            </w:r>
+          </w:p>
+        </w:tc>
+        <w:tc>
+          <w:tcPr>
+            <w:tcW w:w="4606" w:type="dxa"/>
+            <w:vAlign w:val="center"/>
+          </w:tcPr>
+          <w:p>
+            <w:pPr>
+              <w:jc w:val="center"/>
+              <w:rPr>
+                <w:rFonts w:ascii="Adobe Caslon Pro" w:hAnsi="Adobe Caslon Pro"/>
+                <w:sz w:val="24"/>
+                <w:szCs w:val="24"/>
+              </w:rPr>
+            </w:pPr>
+            <w:r>
+              <w:rPr>
+                <w:rFonts w:ascii="Adobe Caslon Pro" w:hAnsi="Adobe Caslon Pro"/>
+                <w:sz w:val="24"/>
+                <w:szCs w:val="24"/>
+              </w:rPr>
+              <w:t>Lepiej</w:t>
+            </w:r>
+          </w:p>
+        </w:tc>
+      </w:tr>
+      <w:tr>
+        <w:tc>
+          <w:tcPr>
+            <w:tcW w:w="4606" w:type="dxa"/>
+            <w:vAlign w:val="center"/>
+          </w:tcPr>
+          <w:p>
+            <w:pPr>
+              <w:jc w:val="center"/>
+              <w:rPr>
+                <w:rFonts w:ascii="Adobe Caslon Pro" w:hAnsi="Adobe Caslon Pro"/>
+                <w:sz w:val="24"/>
+                <w:szCs w:val="24"/>
+              </w:rPr>
+            </w:pPr>
+            <w:r>
+              <w:rPr>
+                <w:rFonts w:ascii="Adobe Caslon Pro" w:hAnsi="Adobe Caslon Pro"/>
+                <w:noProof/>
+                <w:sz w:val="24"/>
+                <w:szCs w:val="24"/>
+                <w:lang w:eastAsia="pl-PL"/>
+              </w:rPr>
+              <w:drawing>
+                <wp:inline distT="0" distB="0" distL="0" distR="0">
+                  <wp:extent cx="923925" cy="1019175"/>
+                  <wp:effectExtent l="19050" t="0" r="9525" b="0"/>
+                  <wp:docPr id="22" name="Obraz 1" descr="D:\DoForMe\DoForMe!\scripts\pic\pic0.bmp"/>
+                  <wp:cNvGraphicFramePr>
+                    <a:graphicFrameLocks xmlns:a="http://schemas.openxmlformats.org/drawingml/2006/main" noChangeAspect="1"/>
+                  </wp:cNvGraphicFramePr>
+                  <a:graphic xmlns:a="http://schemas.openxmlformats.org/drawingml/2006/main">
+                    <a:graphicData uri="http://schemas.openxmlformats.org/drawingml/2006/picture">
+                      <pic:pic xmlns:pic="http://schemas.openxmlformats.org/drawingml/2006/picture">
+                        <pic:nvPicPr>
+                          <pic:cNvPr id="0" name="Picture 1" descr="D:\DoForMe\DoForMe!\scripts\pic\pic0.bmp"/>
+                          <pic:cNvPicPr>
+                            <a:picLocks noChangeAspect="1" noChangeArrowheads="1"/>
+                          </pic:cNvPicPr>
+                        </pic:nvPicPr>
+                        <pic:blipFill>
+                          <a:blip r:embed="rId24"/>
+                          <a:srcRect/>
+                          <a:stretch>
+                            <a:fillRect/>
+                          </a:stretch>
+                        </pic:blipFill>
+                        <pic:spPr bwMode="auto">
+                          <a:xfrm>
+                            <a:off x="0" y="0"/>
+                            <a:ext cx="923925" cy="1019175"/>
+                          </a:xfrm>
+                          <a:prstGeom prst="rect">
+                            <a:avLst/>
+                          </a:prstGeom>
+                          <a:noFill/>
+                          <a:ln w="9525">
+                            <a:noFill/>
+                            <a:miter lim="800000"/>
+                            <a:headEnd/>
+                            <a:tailEnd/>
+                          </a:ln>
+                        </pic:spPr>
+                      </pic:pic>
+                    </a:graphicData>
+                  </a:graphic>
+                </wp:inline>
+              </w:drawing>
+            </w:r>
+          </w:p>
+        </w:tc>
+        <w:tc>
+          <w:tcPr>
+            <w:tcW w:w="4606" w:type="dxa"/>
+            <w:vAlign w:val="center"/>
+          </w:tcPr>
+          <w:p>
+            <w:pPr>
+              <w:jc w:val="center"/>
+              <w:rPr>
+                <w:rFonts w:ascii="Adobe Caslon Pro" w:hAnsi="Adobe Caslon Pro"/>
+                <w:sz w:val="24"/>
+                <w:szCs w:val="24"/>
+              </w:rPr>
+            </w:pPr>
+            <w:r>
+              <w:rPr>
+                <w:rFonts w:ascii="Adobe Caslon Pro" w:hAnsi="Adobe Caslon Pro"/>
+                <w:noProof/>
+                <w:sz w:val="24"/>
+                <w:szCs w:val="24"/>
+                <w:lang w:eastAsia="pl-PL"/>
+              </w:rPr>
+              <w:drawing>
+                <wp:inline distT="0" distB="0" distL="0" distR="0">
+                  <wp:extent cx="180975" cy="180975"/>
+                  <wp:effectExtent l="19050" t="0" r="9525" b="0"/>
+                  <wp:docPr id="23" name="Obraz 2" descr="D:\DoForMe\DoForMe!\scripts\pic\pic1.bmp"/>
+                  <wp:cNvGraphicFramePr>
+                    <a:graphicFrameLocks xmlns:a="http://schemas.openxmlformats.org/drawingml/2006/main" noChangeAspect="1"/>
+                  </wp:cNvGraphicFramePr>
+                  <a:graphic xmlns:a="http://schemas.openxmlformats.org/drawingml/2006/main">
+                    <a:graphicData uri="http://schemas.openxmlformats.org/drawingml/2006/picture">
+                      <pic:pic xmlns:pic="http://schemas.openxmlformats.org/drawingml/2006/picture">
+                        <pic:nvPicPr>
+                          <pic:cNvPr id="0" name="Picture 2" descr="D:\DoForMe\DoForMe!\scripts\pic\pic1.bmp"/>
+                          <pic:cNvPicPr>
+                            <a:picLocks noChangeAspect="1" noChangeArrowheads="1"/>
+                          </pic:cNvPicPr>
+                        </pic:nvPicPr>
+                        <pic:blipFill>
+                          <a:blip r:embed="rId25"/>
+                          <a:srcRect/>
+                          <a:stretch>
+                            <a:fillRect/>
+                          </a:stretch>
+                        </pic:blipFill>
+                        <pic:spPr bwMode="auto">
+                          <a:xfrm>
+                            <a:off x="0" y="0"/>
+                            <a:ext cx="180975" cy="180975"/>
+                          </a:xfrm>
+                          <a:prstGeom prst="rect">
+                            <a:avLst/>
+                          </a:prstGeom>
+                          <a:noFill/>
+                          <a:ln w="9525">
+                            <a:noFill/>
+                            <a:miter lim="800000"/>
+                            <a:headEnd/>
+                            <a:tailEnd/>
+                          </a:ln>
+                        </pic:spPr>
+                      </pic:pic>
+                    </a:graphicData>
+                  </a:graphic>
+                </wp:inline>
+              </w:drawing>
+            </w:r>
+          </w:p>
+        </w:tc>
+      </w:tr>
+    </w:tbl>
+    <w:p>
+      <w:pPr>
+        <w:jc w:val="both"/>
+        <w:rPr>
+          <w:rFonts w:ascii="Adobe Caslon Pro" w:hAnsi="Adobe Caslon Pro"/>
+          <w:sz w:val="24"/>
+          <w:szCs w:val="24"/>
+        </w:rPr>
+      </w:pPr>
+    </w:p>
+    <w:p>
+      <w:pPr>
+        <w:jc w:val="both"/>
+        <w:rPr>
+          <w:rFonts w:ascii="Adobe Caslon Pro" w:hAnsi="Adobe Caslon Pro"/>
+          <w:sz w:val="24"/>
+          <w:szCs w:val="24"/>
+        </w:rPr>
+      </w:pPr>
+      <w:r>
+        <w:rPr>
+          <w:rFonts w:ascii="Adobe Caslon Pro" w:hAnsi="Adobe Caslon Pro"/>
+          <w:sz w:val="24"/>
+          <w:szCs w:val="24"/>
+        </w:rPr>
+        <w:t>W momencie odtwarzania takiego skryptu, zostanie on wstrzymany w przypadku gdy dany fragment nie zostanie znaleziony na ekranie. Aczkolwiek skrypt może sam się wznowić (o ile użytkownik osobiście nie przerwał skryptu), gdy dany fragment nagle pojawi się na ekranie.</w:t>
+      </w:r>
+    </w:p>
+    <w:p>
+      <w:pPr>
+        <w:pStyle w:val="Akapitzlist"/>
+        <w:numPr>
+          <w:ilvl w:val="1"/>
+          <w:numId w:val="12"/>
+        </w:numPr>
+        <w:outlineLvl w:val="1"/>
+        <w:rPr>
+          <w:rFonts w:ascii="Adobe Caslon Pro" w:hAnsi="Adobe Caslon Pro"/>
+          <w:sz w:val="52"/>
+          <w:szCs w:val="52"/>
+        </w:rPr>
+      </w:pPr>
+      <w:bookmarkStart w:id="31" w:name="_Toc340174058"/>
+      <w:r>
+        <w:rPr>
+          <w:rFonts w:ascii="Adobe Caslon Pro" w:hAnsi="Adobe Caslon Pro"/>
+          <w:sz w:val="52"/>
+          <w:szCs w:val="52"/>
+        </w:rPr>
         <w:t>Zatrzymanie</w:t>
       </w:r>
-      <w:bookmarkEnd w:id="29"/>
-    </w:p>
-    <w:p>
-      <w:pPr>
+      <w:bookmarkEnd w:id="31"/>
+    </w:p>
+    <w:p>
+      <w:pPr>
+        <w:jc w:val="both"/>
         <w:rPr>
           <w:rFonts w:ascii="Adobe Caslon Pro" w:hAnsi="Adobe Caslon Pro"/>
           <w:sz w:val="24"/>
@@ -10332,15 +11980,31 @@
           <w:szCs w:val="24"/>
         </w:rPr>
         <w:tab/>
-        <w:t xml:space="preserve">Gdy już wykonany wszystkie działania, które miały zostać nagrane wciskamy kombinację </w:t>
-      </w:r>
-      <w:r>
-        <w:rPr>
-          <w:rFonts w:ascii="Courier New" w:hAnsi="Courier New" w:cs="Courier New"/>
-          <w:sz w:val="24"/>
-          <w:szCs w:val="24"/>
-        </w:rPr>
-        <w:t>Tab + F1</w:t>
+        <w:t>Gdy już wykonany wszystkie działania, które miały zostać nagrane wciskamy kombinację</w:t>
+      </w:r>
+      <w:r>
+        <w:rPr>
+          <w:rFonts w:ascii="Adobe Caslon Pro" w:hAnsi="Adobe Caslon Pro"/>
+          <w:sz w:val="24"/>
+          <w:szCs w:val="24"/>
+        </w:rPr>
+        <w:t xml:space="preserve"> lewy</w:t>
+      </w:r>
+      <w:r>
+        <w:rPr>
+          <w:rFonts w:ascii="Adobe Caslon Pro" w:hAnsi="Adobe Caslon Pro"/>
+          <w:sz w:val="24"/>
+          <w:szCs w:val="24"/>
+        </w:rPr>
+        <w:t xml:space="preserve"> </w:t>
+      </w:r>
+      <w:r>
+        <w:rPr>
+          <w:rFonts w:ascii="Adobe Caslon Pro" w:hAnsi="Adobe Caslon Pro"/>
+          <w:sz w:val="24"/>
+          <w:szCs w:val="24"/>
+        </w:rPr>
+        <w:t>ctrl + lewy shift + X</w:t>
       </w:r>
       <w:r>
         <w:rPr>
@@ -10364,11 +12028,11 @@
           <w:sz w:val="24"/>
           <w:szCs w:val="24"/>
         </w:rPr>
-        <w:t xml:space="preserve"> Należy zaznaczyć, że jeśli użytkownik zbyt długo przytrzyma klawisz Tab lub F1, może w pewnej części zostać to zarejestrowane do skryptu, warto zatem sprawdzić co się nagrało.</w:t>
+        <w:t xml:space="preserve"> </w:t>
       </w:r>
     </w:p>
     <w:sectPr>
-      <w:headerReference w:type="default" r:id="rId24"/>
+      <w:headerReference w:type="default" r:id="rId26"/>
       <w:pgSz w:w="11906" w:h="16838"/>
       <w:pgMar w:top="1417" w:right="1417" w:bottom="1417" w:left="1417" w:header="708" w:footer="708" w:gutter="0"/>
       <w:cols w:space="708"/>
@@ -10544,7 +12208,13 @@
         <w:footnoteRef/>
       </w:r>
       <w:r>
-        <w:t xml:space="preserve"> mimo, że jest to tylko Paint to warto o tym wspomnieć</w:t>
+        <w:t xml:space="preserve"> </w:t>
+      </w:r>
+      <w:r>
+        <w:t>istnieje funkcjonalność, która sprawdza czy dany obszar ekranu został już wyświetlony, zostanie to omówione</w:t>
+      </w:r>
+      <w:r>
+        <w:t xml:space="preserve"> podczas omawiania Recordera</w:t>
       </w:r>
     </w:p>
   </w:footnote>
@@ -11618,6 +13288,92 @@
     </w:lvl>
   </w:abstractNum>
   <w:abstractNum w:abstractNumId="11">
+    <w:nsid w:val="70913BE8"/>
+    <w:multiLevelType w:val="hybridMultilevel"/>
+    <w:tmpl w:val="E9BED672"/>
+    <w:lvl w:ilvl="0" w:tplc="0415000F">
+      <w:start w:val="1"/>
+      <w:numFmt w:val="decimal"/>
+      <w:lvlText w:val="%1."/>
+      <w:lvlJc w:val="left"/>
+      <w:pPr>
+        <w:ind w:left="720" w:hanging="360"/>
+      </w:pPr>
+    </w:lvl>
+    <w:lvl w:ilvl="1" w:tplc="04150019" w:tentative="1">
+      <w:start w:val="1"/>
+      <w:numFmt w:val="lowerLetter"/>
+      <w:lvlText w:val="%2."/>
+      <w:lvlJc w:val="left"/>
+      <w:pPr>
+        <w:ind w:left="1440" w:hanging="360"/>
+      </w:pPr>
+    </w:lvl>
+    <w:lvl w:ilvl="2" w:tplc="0415001B" w:tentative="1">
+      <w:start w:val="1"/>
+      <w:numFmt w:val="lowerRoman"/>
+      <w:lvlText w:val="%3."/>
+      <w:lvlJc w:val="right"/>
+      <w:pPr>
+        <w:ind w:left="2160" w:hanging="180"/>
+      </w:pPr>
+    </w:lvl>
+    <w:lvl w:ilvl="3" w:tplc="0415000F" w:tentative="1">
+      <w:start w:val="1"/>
+      <w:numFmt w:val="decimal"/>
+      <w:lvlText w:val="%4."/>
+      <w:lvlJc w:val="left"/>
+      <w:pPr>
+        <w:ind w:left="2880" w:hanging="360"/>
+      </w:pPr>
+    </w:lvl>
+    <w:lvl w:ilvl="4" w:tplc="04150019" w:tentative="1">
+      <w:start w:val="1"/>
+      <w:numFmt w:val="lowerLetter"/>
+      <w:lvlText w:val="%5."/>
+      <w:lvlJc w:val="left"/>
+      <w:pPr>
+        <w:ind w:left="3600" w:hanging="360"/>
+      </w:pPr>
+    </w:lvl>
+    <w:lvl w:ilvl="5" w:tplc="0415001B" w:tentative="1">
+      <w:start w:val="1"/>
+      <w:numFmt w:val="lowerRoman"/>
+      <w:lvlText w:val="%6."/>
+      <w:lvlJc w:val="right"/>
+      <w:pPr>
+        <w:ind w:left="4320" w:hanging="180"/>
+      </w:pPr>
+    </w:lvl>
+    <w:lvl w:ilvl="6" w:tplc="0415000F" w:tentative="1">
+      <w:start w:val="1"/>
+      <w:numFmt w:val="decimal"/>
+      <w:lvlText w:val="%7."/>
+      <w:lvlJc w:val="left"/>
+      <w:pPr>
+        <w:ind w:left="5040" w:hanging="360"/>
+      </w:pPr>
+    </w:lvl>
+    <w:lvl w:ilvl="7" w:tplc="04150019" w:tentative="1">
+      <w:start w:val="1"/>
+      <w:numFmt w:val="lowerLetter"/>
+      <w:lvlText w:val="%8."/>
+      <w:lvlJc w:val="left"/>
+      <w:pPr>
+        <w:ind w:left="5760" w:hanging="360"/>
+      </w:pPr>
+    </w:lvl>
+    <w:lvl w:ilvl="8" w:tplc="0415001B" w:tentative="1">
+      <w:start w:val="1"/>
+      <w:numFmt w:val="lowerRoman"/>
+      <w:lvlText w:val="%9."/>
+      <w:lvlJc w:val="right"/>
+      <w:pPr>
+        <w:ind w:left="6480" w:hanging="180"/>
+      </w:pPr>
+    </w:lvl>
+  </w:abstractNum>
+  <w:abstractNum w:abstractNumId="12">
     <w:nsid w:val="780F2591"/>
     <w:multiLevelType w:val="hybridMultilevel"/>
     <w:tmpl w:val="26E80820"/>
@@ -11706,7 +13462,7 @@
       </w:pPr>
     </w:lvl>
   </w:abstractNum>
-  <w:abstractNum w:abstractNumId="12">
+  <w:abstractNum w:abstractNumId="13">
     <w:nsid w:val="7C632C48"/>
     <w:multiLevelType w:val="hybridMultilevel"/>
     <w:tmpl w:val="49FA93A4"/>
@@ -11805,7 +13561,7 @@
     <w:abstractNumId w:val="2"/>
   </w:num>
   <w:num w:numId="4">
-    <w:abstractNumId w:val="12"/>
+    <w:abstractNumId w:val="13"/>
   </w:num>
   <w:num w:numId="5">
     <w:abstractNumId w:val="3"/>
@@ -11832,6 +13588,9 @@
     <w:abstractNumId w:val="1"/>
   </w:num>
   <w:num w:numId="13">
+    <w:abstractNumId w:val="12"/>
+  </w:num>
+  <w:num w:numId="14">
     <w:abstractNumId w:val="11"/>
   </w:num>
 </w:numbering>
@@ -12805,7 +14564,7 @@
 </file>
 
 <file path=customXml/itemProps1.xml><?xml version="1.0" encoding="utf-8"?>
-<ds:datastoreItem xmlns:ds="http://schemas.openxmlformats.org/officeDocument/2006/customXml" ds:itemID="{C6A94E81-213E-4B15-82D9-A5D4926F2B9E}">
+<ds:datastoreItem xmlns:ds="http://schemas.openxmlformats.org/officeDocument/2006/customXml" ds:itemID="{1E963760-5EA5-402B-8327-004CB54215C8}">
   <ds:schemaRefs>
     <ds:schemaRef ds:uri="http://schemas.openxmlformats.org/officeDocument/2006/bibliography"/>
   </ds:schemaRefs>

</xml_diff>

<commit_message>
- fixed a bug which caused to not restart delay for a Player while running script second time
</commit_message>
<xml_diff>
--- a/Doc/user_doc.docx
+++ b/Doc/user_doc.docx
@@ -8205,6 +8205,14 @@
           <w:sz w:val="24"/>
           <w:szCs w:val="24"/>
         </w:rPr>
+        <w:t xml:space="preserve"> do momentu gdy wyświetlony zostanie komunikat</w:t>
+      </w:r>
+      <w:r>
+        <w:rPr>
+          <w:rFonts w:ascii="Adobe Caslon Pro" w:hAnsi="Adobe Caslon Pro" w:cs="Courier New"/>
+          <w:sz w:val="24"/>
+          <w:szCs w:val="24"/>
+        </w:rPr>
         <w:t>.</w:t>
       </w:r>
     </w:p>
@@ -8217,6 +8225,55 @@
           <w:szCs w:val="24"/>
         </w:rPr>
       </w:pPr>
+      <w:r>
+        <w:rPr>
+          <w:rFonts w:ascii="Adobe Caslon Pro" w:hAnsi="Adobe Caslon Pro" w:cs="Courier New"/>
+          <w:sz w:val="24"/>
+          <w:szCs w:val="24"/>
+        </w:rPr>
+        <w:tab/>
+        <w:t>Po zakończeniu wykonywania skryptu, system poinformuje nas o tym wyświetlają</w:t>
+      </w:r>
+      <w:r>
+        <w:rPr>
+          <w:rFonts w:ascii="Adobe Caslon Pro" w:hAnsi="Adobe Caslon Pro" w:cs="Courier New"/>
+          <w:sz w:val="24"/>
+          <w:szCs w:val="24"/>
+        </w:rPr>
+        <w:t>c stosowny komunikat, który po 3</w:t>
+      </w:r>
+      <w:r>
+        <w:rPr>
+          <w:rFonts w:ascii="Adobe Caslon Pro" w:hAnsi="Adobe Caslon Pro" w:cs="Courier New"/>
+          <w:sz w:val="24"/>
+          <w:szCs w:val="24"/>
+        </w:rPr>
+        <w:t xml:space="preserve"> sek</w:t>
+      </w:r>
+      <w:r>
+        <w:rPr>
+          <w:rFonts w:ascii="Adobe Caslon Pro" w:hAnsi="Adobe Caslon Pro" w:cs="Courier New"/>
+          <w:sz w:val="24"/>
+          <w:szCs w:val="24"/>
+        </w:rPr>
+        <w:t>undach automatycznie zniknie</w:t>
+      </w:r>
+      <w:r>
+        <w:rPr>
+          <w:rFonts w:ascii="Adobe Caslon Pro" w:hAnsi="Adobe Caslon Pro" w:cs="Courier New"/>
+          <w:sz w:val="24"/>
+          <w:szCs w:val="24"/>
+        </w:rPr>
+        <w:t xml:space="preserve"> (lub po kliknięciu przycisku Ok)</w:t>
+      </w:r>
+      <w:r>
+        <w:rPr>
+          <w:rFonts w:ascii="Adobe Caslon Pro" w:hAnsi="Adobe Caslon Pro" w:cs="Courier New"/>
+          <w:sz w:val="24"/>
+          <w:szCs w:val="24"/>
+        </w:rPr>
+        <w:t>.</w:t>
+      </w:r>
     </w:p>
     <w:p>
       <w:pPr>
@@ -8399,7 +8456,6 @@
           <w:sz w:val="72"/>
           <w:szCs w:val="72"/>
         </w:rPr>
-        <w:lastRenderedPageBreak/>
         <w:t>Zarządzanie akcjami</w:t>
       </w:r>
       <w:bookmarkEnd w:id="14"/>
@@ -9026,7 +9082,6 @@
           <w:sz w:val="24"/>
           <w:szCs w:val="24"/>
         </w:rPr>
-        <w:lastRenderedPageBreak/>
         <w:tab/>
       </w:r>
       <w:r>
@@ -9340,6 +9395,7 @@
           <w:sz w:val="52"/>
           <w:szCs w:val="52"/>
         </w:rPr>
+        <w:lastRenderedPageBreak/>
         <w:t>Zaznaczanie</w:t>
       </w:r>
       <w:bookmarkEnd w:id="18"/>
@@ -9359,7 +9415,6 @@
           <w:sz w:val="24"/>
           <w:szCs w:val="24"/>
         </w:rPr>
-        <w:lastRenderedPageBreak/>
         <w:tab/>
       </w:r>
       <w:r>
@@ -9649,7 +9704,7 @@
           <w:sz w:val="24"/>
           <w:szCs w:val="24"/>
         </w:rPr>
-        <w:t xml:space="preserve"> Drugim sposobem jest tytułowe odłączanie. Służy do tego przycisk "Detach", który jak nazwa wskazuje, odłącza akcję od reszty. Innymi słowy, gdy odłączymy akcję z dnia 12.09, szereg akcji się nie zmieni, tzn. dalej będzie to samo wywołane w tych samych dniach. Jedyną zmianą </w:t>
+        <w:t xml:space="preserve"> </w:t>
       </w:r>
       <w:r>
         <w:rPr>
@@ -9658,7 +9713,7 @@
           <w:szCs w:val="24"/>
         </w:rPr>
         <w:lastRenderedPageBreak/>
-        <w:t>będzie to, że teraz po wybraniu akcji z dnia 12.09 nie zaznaczymy całej reszty a tylko tą jedną odłączoną, którą możemy bez problemów przesuwać na kalendarzu. W naszym przypadku przesuniemy ją po prostu na dzień 13.09.</w:t>
+        <w:t>Drugim sposobem jest tytułowe odłączanie. Służy do tego przycisk "Detach", który jak nazwa wskazuje, odłącza akcję od reszty. Innymi słowy, gdy odłączymy akcję z dnia 12.09, szereg akcji się nie zmieni, tzn. dalej będzie to samo wywołane w tych samych dniach. Jedyną zmianą będzie to, że teraz po wybraniu akcji z dnia 12.09 nie zaznaczymy całej reszty a tylko tą jedną odłączoną, którą możemy bez problemów przesuwać na kalendarzu. W naszym przypadku przesuniemy ją po prostu na dzień 13.09.</w:t>
       </w:r>
     </w:p>
     <w:p>
@@ -10039,7 +10094,6 @@
           <w:sz w:val="72"/>
           <w:szCs w:val="72"/>
         </w:rPr>
-        <w:lastRenderedPageBreak/>
         <w:t>Tryb "czuwania"</w:t>
       </w:r>
       <w:bookmarkEnd w:id="23"/>
@@ -10504,6 +10558,7 @@
           <w:szCs w:val="24"/>
           <w:lang w:eastAsia="pl-PL"/>
         </w:rPr>
+        <w:lastRenderedPageBreak/>
         <w:drawing>
           <wp:anchor distT="0" distB="0" distL="114300" distR="114300" simplePos="0" relativeHeight="251666432" behindDoc="0" locked="0" layoutInCell="1" allowOverlap="1">
             <wp:simplePos x="0" y="0"/>
@@ -10562,16 +10617,7 @@
           <w:sz w:val="24"/>
           <w:szCs w:val="24"/>
         </w:rPr>
-        <w:t xml:space="preserve">Gdy nadejdzie w końcu czas określony dla akcji, skrypt zostanie po prostu </w:t>
-      </w:r>
-      <w:r>
-        <w:rPr>
-          <w:rFonts w:ascii="Adobe Caslon Pro" w:hAnsi="Adobe Caslon Pro"/>
-          <w:sz w:val="24"/>
-          <w:szCs w:val="24"/>
-        </w:rPr>
-        <w:lastRenderedPageBreak/>
-        <w:t xml:space="preserve">uruchomiony. Uruchamianie skryptu możemy ustawić tak, że zostaniemy o tym poinformowani </w:t>
+        <w:t xml:space="preserve">Gdy nadejdzie w końcu czas określony dla akcji, skrypt zostanie po prostu uruchomiony. Uruchamianie skryptu możemy ustawić tak, że zostaniemy o tym poinformowani </w:t>
       </w:r>
       <w:r>
         <w:rPr>
@@ -10922,7 +10968,6 @@
           <w:sz w:val="72"/>
           <w:szCs w:val="72"/>
         </w:rPr>
-        <w:lastRenderedPageBreak/>
         <w:t>Nagrywanie akcji</w:t>
       </w:r>
       <w:bookmarkEnd w:id="27"/>
@@ -11199,6 +11244,7 @@
           <w:szCs w:val="24"/>
           <w:lang w:eastAsia="pl-PL"/>
         </w:rPr>
+        <w:lastRenderedPageBreak/>
         <w:drawing>
           <wp:anchor distT="0" distB="0" distL="114300" distR="114300" simplePos="0" relativeHeight="251667456" behindDoc="0" locked="0" layoutInCell="1" allowOverlap="1">
             <wp:simplePos x="0" y="0"/>
@@ -11265,16 +11311,7 @@
           <w:sz w:val="24"/>
           <w:szCs w:val="24"/>
         </w:rPr>
-        <w:t xml:space="preserve">rzy nagrywaniu główne okno aplikacji zostanie </w:t>
-      </w:r>
-      <w:r>
-        <w:rPr>
-          <w:rFonts w:ascii="Adobe Caslon Pro" w:hAnsi="Adobe Caslon Pro"/>
-          <w:sz w:val="24"/>
-          <w:szCs w:val="24"/>
-        </w:rPr>
-        <w:lastRenderedPageBreak/>
-        <w:t>schowane, a my wykonujemy akcje, które zostaną zapisane w skrypcie (domyślnie ruch myszy nie jest nagrywany, jedynie kliknięcia przycisków i klawiszy na klawiaturze).</w:t>
+        <w:t>rzy nagrywaniu główne okno aplikacji zostanie schowane, a my wykonujemy akcje, które zostaną zapisane w skrypcie (domyślnie ruch myszy nie jest nagrywany, jedynie kliknięcia przycisków i klawiszy na klawiaturze).</w:t>
       </w:r>
       <w:r>
         <w:rPr>
@@ -11649,6 +11686,7 @@
           <w:sz w:val="24"/>
           <w:szCs w:val="24"/>
         </w:rPr>
+        <w:lastRenderedPageBreak/>
         <w:t xml:space="preserve">Te </w:t>
       </w:r>
       <w:r>
@@ -11674,16 +11712,7 @@
           <w:sz w:val="24"/>
           <w:szCs w:val="24"/>
         </w:rPr>
-        <w:t xml:space="preserve"> </w:t>
-      </w:r>
-      <w:r>
-        <w:rPr>
-          <w:rFonts w:ascii="Adobe Caslon Pro" w:hAnsi="Adobe Caslon Pro"/>
-          <w:sz w:val="24"/>
-          <w:szCs w:val="24"/>
-        </w:rPr>
-        <w:lastRenderedPageBreak/>
-        <w:t>(aby można było go odnaleźć w rozsądnym czasie)</w:t>
+        <w:t xml:space="preserve"> (aby można było go odnaleźć w rozsądnym czasie)</w:t>
       </w:r>
       <w:r>
         <w:rPr>

</xml_diff>